<commit_message>
Connor Floyd populate script hours update 11/09
</commit_message>
<xml_diff>
--- a/B320_Team_09_ProjectDoc.docx
+++ b/B320_Team_09_ProjectDoc.docx
@@ -2271,15 +2271,7 @@
                 <w:sz w:val="22"/>
                 <w:szCs w:val="22"/>
               </w:rPr>
-              <w:t>Creation of multiple tables ranging from professor to gpa history, and editing</w:t>
-            </w:r>
-            <w:r>
-              <w:rPr>
-                <w:rFonts w:asciiTheme="majorHAnsi" w:eastAsia="Cambria" w:hAnsiTheme="majorHAnsi" w:cstheme="majorHAnsi"/>
-                <w:sz w:val="22"/>
-                <w:szCs w:val="22"/>
-              </w:rPr>
-              <w:t xml:space="preserve"> the tables</w:t>
+              <w:t>Creation of multiple tables ranging from professor to gpa history, and editing the tables</w:t>
             </w:r>
           </w:p>
         </w:tc>
@@ -2622,7 +2614,7 @@
                 <w:sz w:val="22"/>
                 <w:szCs w:val="22"/>
               </w:rPr>
-              <w:t>8</w:t>
+              <w:t>16</w:t>
             </w:r>
           </w:p>
         </w:tc>

</xml_diff>

<commit_message>
Hours update for Connor Floyd
</commit_message>
<xml_diff>
--- a/B320_Team_09_ProjectDoc.docx
+++ b/B320_Team_09_ProjectDoc.docx
@@ -2177,7 +2177,25 @@
                 <w:sz w:val="22"/>
                 <w:szCs w:val="22"/>
               </w:rPr>
-              <w:t>Creation of multiple tables ranging from professor to gpa history, and editing the tables</w:t>
+              <w:t xml:space="preserve">Creation of multiple tables ranging from professor to </w:t>
+            </w:r>
+            <w:proofErr w:type="spellStart"/>
+            <w:r>
+              <w:rPr>
+                <w:rFonts w:asciiTheme="majorHAnsi" w:eastAsia="Cambria" w:hAnsiTheme="majorHAnsi" w:cstheme="majorHAnsi"/>
+                <w:sz w:val="22"/>
+                <w:szCs w:val="22"/>
+              </w:rPr>
+              <w:t>gpa</w:t>
+            </w:r>
+            <w:proofErr w:type="spellEnd"/>
+            <w:r>
+              <w:rPr>
+                <w:rFonts w:asciiTheme="majorHAnsi" w:eastAsia="Cambria" w:hAnsiTheme="majorHAnsi" w:cstheme="majorHAnsi"/>
+                <w:sz w:val="22"/>
+                <w:szCs w:val="22"/>
+              </w:rPr>
+              <w:t xml:space="preserve"> history, and editing the tables</w:t>
             </w:r>
           </w:p>
         </w:tc>
@@ -2248,7 +2266,7 @@
                 <w:sz w:val="22"/>
                 <w:szCs w:val="22"/>
               </w:rPr>
-              <w:t>8</w:t>
+              <w:t>2</w:t>
             </w:r>
           </w:p>
         </w:tc>
@@ -2271,7 +2289,25 @@
                 <w:sz w:val="22"/>
                 <w:szCs w:val="22"/>
               </w:rPr>
-              <w:t>Creation of multiple tables ranging from professor to gpa history, and editing the tables</w:t>
+              <w:t xml:space="preserve">Creation of multiple tables ranging from professor to </w:t>
+            </w:r>
+            <w:proofErr w:type="spellStart"/>
+            <w:r>
+              <w:rPr>
+                <w:rFonts w:asciiTheme="majorHAnsi" w:eastAsia="Cambria" w:hAnsiTheme="majorHAnsi" w:cstheme="majorHAnsi"/>
+                <w:sz w:val="22"/>
+                <w:szCs w:val="22"/>
+              </w:rPr>
+              <w:t>gpa</w:t>
+            </w:r>
+            <w:proofErr w:type="spellEnd"/>
+            <w:r>
+              <w:rPr>
+                <w:rFonts w:asciiTheme="majorHAnsi" w:eastAsia="Cambria" w:hAnsiTheme="majorHAnsi" w:cstheme="majorHAnsi"/>
+                <w:sz w:val="22"/>
+                <w:szCs w:val="22"/>
+              </w:rPr>
+              <w:t xml:space="preserve"> history, and editing the tables</w:t>
             </w:r>
           </w:p>
         </w:tc>
@@ -2543,7 +2579,147 @@
                 <w:sz w:val="22"/>
                 <w:szCs w:val="22"/>
               </w:rPr>
-              <w:t>Created inserts for professors, subjects, student status, campus, buildings, rooms</w:t>
+              <w:t xml:space="preserve">Created inserts for </w:t>
+            </w:r>
+            <w:r>
+              <w:rPr>
+                <w:rFonts w:asciiTheme="majorHAnsi" w:hAnsiTheme="majorHAnsi" w:cstheme="majorHAnsi"/>
+                <w:sz w:val="22"/>
+                <w:szCs w:val="22"/>
+              </w:rPr>
+              <w:t>P</w:t>
+            </w:r>
+            <w:r>
+              <w:rPr>
+                <w:rFonts w:asciiTheme="majorHAnsi" w:hAnsiTheme="majorHAnsi" w:cstheme="majorHAnsi"/>
+                <w:sz w:val="22"/>
+                <w:szCs w:val="22"/>
+              </w:rPr>
+              <w:t xml:space="preserve">rofessors, </w:t>
+            </w:r>
+            <w:r>
+              <w:rPr>
+                <w:rFonts w:asciiTheme="majorHAnsi" w:hAnsiTheme="majorHAnsi" w:cstheme="majorHAnsi"/>
+                <w:sz w:val="22"/>
+                <w:szCs w:val="22"/>
+              </w:rPr>
+              <w:t>S</w:t>
+            </w:r>
+            <w:r>
+              <w:rPr>
+                <w:rFonts w:asciiTheme="majorHAnsi" w:hAnsiTheme="majorHAnsi" w:cstheme="majorHAnsi"/>
+                <w:sz w:val="22"/>
+                <w:szCs w:val="22"/>
+              </w:rPr>
+              <w:t xml:space="preserve">ubjects, </w:t>
+            </w:r>
+            <w:proofErr w:type="spellStart"/>
+            <w:r>
+              <w:rPr>
+                <w:rFonts w:asciiTheme="majorHAnsi" w:hAnsiTheme="majorHAnsi" w:cstheme="majorHAnsi"/>
+                <w:sz w:val="22"/>
+                <w:szCs w:val="22"/>
+              </w:rPr>
+              <w:t>StudentStatuses</w:t>
+            </w:r>
+            <w:proofErr w:type="spellEnd"/>
+            <w:r>
+              <w:rPr>
+                <w:rFonts w:asciiTheme="majorHAnsi" w:hAnsiTheme="majorHAnsi" w:cstheme="majorHAnsi"/>
+                <w:sz w:val="22"/>
+                <w:szCs w:val="22"/>
+              </w:rPr>
+              <w:t xml:space="preserve">, </w:t>
+            </w:r>
+            <w:r>
+              <w:rPr>
+                <w:rFonts w:asciiTheme="majorHAnsi" w:hAnsiTheme="majorHAnsi" w:cstheme="majorHAnsi"/>
+                <w:sz w:val="22"/>
+                <w:szCs w:val="22"/>
+              </w:rPr>
+              <w:t>C</w:t>
+            </w:r>
+            <w:r>
+              <w:rPr>
+                <w:rFonts w:asciiTheme="majorHAnsi" w:hAnsiTheme="majorHAnsi" w:cstheme="majorHAnsi"/>
+                <w:sz w:val="22"/>
+                <w:szCs w:val="22"/>
+              </w:rPr>
+              <w:t>ampus</w:t>
+            </w:r>
+            <w:r>
+              <w:rPr>
+                <w:rFonts w:asciiTheme="majorHAnsi" w:hAnsiTheme="majorHAnsi" w:cstheme="majorHAnsi"/>
+                <w:sz w:val="22"/>
+                <w:szCs w:val="22"/>
+              </w:rPr>
+              <w:t>es</w:t>
+            </w:r>
+            <w:r>
+              <w:rPr>
+                <w:rFonts w:asciiTheme="majorHAnsi" w:hAnsiTheme="majorHAnsi" w:cstheme="majorHAnsi"/>
+                <w:sz w:val="22"/>
+                <w:szCs w:val="22"/>
+              </w:rPr>
+              <w:t xml:space="preserve">, </w:t>
+            </w:r>
+            <w:r>
+              <w:rPr>
+                <w:rFonts w:asciiTheme="majorHAnsi" w:hAnsiTheme="majorHAnsi" w:cstheme="majorHAnsi"/>
+                <w:sz w:val="22"/>
+                <w:szCs w:val="22"/>
+              </w:rPr>
+              <w:t>B</w:t>
+            </w:r>
+            <w:r>
+              <w:rPr>
+                <w:rFonts w:asciiTheme="majorHAnsi" w:hAnsiTheme="majorHAnsi" w:cstheme="majorHAnsi"/>
+                <w:sz w:val="22"/>
+                <w:szCs w:val="22"/>
+              </w:rPr>
+              <w:t xml:space="preserve">uildings, </w:t>
+            </w:r>
+            <w:r>
+              <w:rPr>
+                <w:rFonts w:asciiTheme="majorHAnsi" w:hAnsiTheme="majorHAnsi" w:cstheme="majorHAnsi"/>
+                <w:sz w:val="22"/>
+                <w:szCs w:val="22"/>
+              </w:rPr>
+              <w:t>R</w:t>
+            </w:r>
+            <w:r>
+              <w:rPr>
+                <w:rFonts w:asciiTheme="majorHAnsi" w:hAnsiTheme="majorHAnsi" w:cstheme="majorHAnsi"/>
+                <w:sz w:val="22"/>
+                <w:szCs w:val="22"/>
+              </w:rPr>
+              <w:t>ooms</w:t>
+            </w:r>
+            <w:r>
+              <w:rPr>
+                <w:rFonts w:asciiTheme="majorHAnsi" w:hAnsiTheme="majorHAnsi" w:cstheme="majorHAnsi"/>
+                <w:sz w:val="22"/>
+                <w:szCs w:val="22"/>
+              </w:rPr>
+              <w:t xml:space="preserve">, </w:t>
+            </w:r>
+            <w:proofErr w:type="spellStart"/>
+            <w:r>
+              <w:rPr>
+                <w:rFonts w:asciiTheme="majorHAnsi" w:hAnsiTheme="majorHAnsi" w:cstheme="majorHAnsi"/>
+                <w:sz w:val="22"/>
+                <w:szCs w:val="22"/>
+              </w:rPr>
+              <w:t>GradePoints</w:t>
+            </w:r>
+            <w:proofErr w:type="spellEnd"/>
+            <w:r>
+              <w:rPr>
+                <w:rFonts w:asciiTheme="majorHAnsi" w:hAnsiTheme="majorHAnsi" w:cstheme="majorHAnsi"/>
+                <w:sz w:val="22"/>
+                <w:szCs w:val="22"/>
+              </w:rPr>
+              <w:t>, and Enrollments</w:t>
             </w:r>
           </w:p>
         </w:tc>
@@ -2614,7 +2790,15 @@
                 <w:sz w:val="22"/>
                 <w:szCs w:val="22"/>
               </w:rPr>
-              <w:t>24</w:t>
+              <w:t>2</w:t>
+            </w:r>
+            <w:r>
+              <w:rPr>
+                <w:rFonts w:asciiTheme="majorHAnsi" w:eastAsia="Cambria" w:hAnsiTheme="majorHAnsi" w:cstheme="majorHAnsi"/>
+                <w:sz w:val="22"/>
+                <w:szCs w:val="22"/>
+              </w:rPr>
+              <w:t>6</w:t>
             </w:r>
           </w:p>
         </w:tc>
@@ -2637,15 +2821,89 @@
                 <w:sz w:val="22"/>
                 <w:szCs w:val="22"/>
               </w:rPr>
-              <w:t xml:space="preserve">Created Inserts for </w:t>
-            </w:r>
-            <w:r>
-              <w:rPr>
-                <w:rFonts w:asciiTheme="majorHAnsi" w:hAnsiTheme="majorHAnsi" w:cstheme="majorHAnsi"/>
-                <w:sz w:val="22"/>
-                <w:szCs w:val="22"/>
-              </w:rPr>
-              <w:t>students, courseschedule, courses</w:t>
+              <w:t xml:space="preserve">Created </w:t>
+            </w:r>
+            <w:r>
+              <w:rPr>
+                <w:rFonts w:asciiTheme="majorHAnsi" w:hAnsiTheme="majorHAnsi" w:cstheme="majorHAnsi"/>
+                <w:sz w:val="22"/>
+                <w:szCs w:val="22"/>
+              </w:rPr>
+              <w:t>i</w:t>
+            </w:r>
+            <w:r>
+              <w:rPr>
+                <w:rFonts w:asciiTheme="majorHAnsi" w:hAnsiTheme="majorHAnsi" w:cstheme="majorHAnsi"/>
+                <w:sz w:val="22"/>
+                <w:szCs w:val="22"/>
+              </w:rPr>
+              <w:t xml:space="preserve">nserts for </w:t>
+            </w:r>
+            <w:r>
+              <w:rPr>
+                <w:rFonts w:asciiTheme="majorHAnsi" w:hAnsiTheme="majorHAnsi" w:cstheme="majorHAnsi"/>
+                <w:sz w:val="22"/>
+                <w:szCs w:val="22"/>
+              </w:rPr>
+              <w:t>S</w:t>
+            </w:r>
+            <w:r>
+              <w:rPr>
+                <w:rFonts w:asciiTheme="majorHAnsi" w:hAnsiTheme="majorHAnsi" w:cstheme="majorHAnsi"/>
+                <w:sz w:val="22"/>
+                <w:szCs w:val="22"/>
+              </w:rPr>
+              <w:t xml:space="preserve">tudents, </w:t>
+            </w:r>
+            <w:proofErr w:type="spellStart"/>
+            <w:r>
+              <w:rPr>
+                <w:rFonts w:asciiTheme="majorHAnsi" w:hAnsiTheme="majorHAnsi" w:cstheme="majorHAnsi"/>
+                <w:sz w:val="22"/>
+                <w:szCs w:val="22"/>
+              </w:rPr>
+              <w:t>C</w:t>
+            </w:r>
+            <w:r>
+              <w:rPr>
+                <w:rFonts w:asciiTheme="majorHAnsi" w:hAnsiTheme="majorHAnsi" w:cstheme="majorHAnsi"/>
+                <w:sz w:val="22"/>
+                <w:szCs w:val="22"/>
+              </w:rPr>
+              <w:t>ourse</w:t>
+            </w:r>
+            <w:r>
+              <w:rPr>
+                <w:rFonts w:asciiTheme="majorHAnsi" w:hAnsiTheme="majorHAnsi" w:cstheme="majorHAnsi"/>
+                <w:sz w:val="22"/>
+                <w:szCs w:val="22"/>
+              </w:rPr>
+              <w:t>S</w:t>
+            </w:r>
+            <w:r>
+              <w:rPr>
+                <w:rFonts w:asciiTheme="majorHAnsi" w:hAnsiTheme="majorHAnsi" w:cstheme="majorHAnsi"/>
+                <w:sz w:val="22"/>
+                <w:szCs w:val="22"/>
+              </w:rPr>
+              <w:t>chedule</w:t>
+            </w:r>
+            <w:proofErr w:type="spellEnd"/>
+            <w:r>
+              <w:rPr>
+                <w:rFonts w:asciiTheme="majorHAnsi" w:hAnsiTheme="majorHAnsi" w:cstheme="majorHAnsi"/>
+                <w:sz w:val="22"/>
+                <w:szCs w:val="22"/>
+              </w:rPr>
+              <w:t xml:space="preserve">, </w:t>
+            </w:r>
+            <w:r>
+              <w:rPr>
+                <w:rFonts w:asciiTheme="majorHAnsi" w:hAnsiTheme="majorHAnsi" w:cstheme="majorHAnsi"/>
+                <w:sz w:val="22"/>
+                <w:szCs w:val="22"/>
+              </w:rPr>
+              <w:t>and Courses</w:t>
             </w:r>
           </w:p>
         </w:tc>
@@ -3052,6 +3310,7 @@
           <w:sz w:val="22"/>
           <w:szCs w:val="22"/>
         </w:rPr>
+        <w:lastRenderedPageBreak/>
         <w:t>Presentation Preparation</w:t>
       </w:r>
     </w:p>
@@ -3209,7 +3468,6 @@
                 <w:sz w:val="22"/>
                 <w:szCs w:val="22"/>
               </w:rPr>
-              <w:lastRenderedPageBreak/>
               <w:t>Nicholas Vickery</w:t>
             </w:r>
           </w:p>
@@ -3750,11 +4008,19 @@
           <w:rFonts w:asciiTheme="majorHAnsi" w:hAnsiTheme="majorHAnsi" w:cstheme="majorHAnsi"/>
         </w:rPr>
       </w:pPr>
-      <w:r>
-        <w:rPr>
-          <w:rFonts w:asciiTheme="majorHAnsi" w:hAnsiTheme="majorHAnsi" w:cstheme="majorHAnsi"/>
-        </w:rPr>
-        <w:t>Github: For collaboration and version control</w:t>
+      <w:proofErr w:type="spellStart"/>
+      <w:r>
+        <w:rPr>
+          <w:rFonts w:asciiTheme="majorHAnsi" w:hAnsiTheme="majorHAnsi" w:cstheme="majorHAnsi"/>
+        </w:rPr>
+        <w:t>Github</w:t>
+      </w:r>
+      <w:proofErr w:type="spellEnd"/>
+      <w:r>
+        <w:rPr>
+          <w:rFonts w:asciiTheme="majorHAnsi" w:hAnsiTheme="majorHAnsi" w:cstheme="majorHAnsi"/>
+        </w:rPr>
+        <w:t>: For collaboration and version control</w:t>
       </w:r>
     </w:p>
     <w:p>
@@ -3769,11 +4035,19 @@
           <w:rFonts w:asciiTheme="majorHAnsi" w:hAnsiTheme="majorHAnsi" w:cstheme="majorHAnsi"/>
         </w:rPr>
       </w:pPr>
-      <w:r>
-        <w:rPr>
-          <w:rFonts w:asciiTheme="majorHAnsi" w:hAnsiTheme="majorHAnsi" w:cstheme="majorHAnsi"/>
-        </w:rPr>
-        <w:t>LucidChart: ERD</w:t>
+      <w:proofErr w:type="spellStart"/>
+      <w:r>
+        <w:rPr>
+          <w:rFonts w:asciiTheme="majorHAnsi" w:hAnsiTheme="majorHAnsi" w:cstheme="majorHAnsi"/>
+        </w:rPr>
+        <w:t>LucidChart</w:t>
+      </w:r>
+      <w:proofErr w:type="spellEnd"/>
+      <w:r>
+        <w:rPr>
+          <w:rFonts w:asciiTheme="majorHAnsi" w:hAnsiTheme="majorHAnsi" w:cstheme="majorHAnsi"/>
+        </w:rPr>
+        <w:t>: ERD</w:t>
       </w:r>
     </w:p>
     <w:p>
@@ -3807,11 +4081,19 @@
           <w:rFonts w:asciiTheme="majorHAnsi" w:hAnsiTheme="majorHAnsi" w:cstheme="majorHAnsi"/>
         </w:rPr>
       </w:pPr>
-      <w:r>
-        <w:rPr>
-          <w:rFonts w:asciiTheme="majorHAnsi" w:hAnsiTheme="majorHAnsi" w:cstheme="majorHAnsi"/>
-        </w:rPr>
-        <w:t>Xampp for database</w:t>
+      <w:proofErr w:type="spellStart"/>
+      <w:r>
+        <w:rPr>
+          <w:rFonts w:asciiTheme="majorHAnsi" w:hAnsiTheme="majorHAnsi" w:cstheme="majorHAnsi"/>
+        </w:rPr>
+        <w:t>Xampp</w:t>
+      </w:r>
+      <w:proofErr w:type="spellEnd"/>
+      <w:r>
+        <w:rPr>
+          <w:rFonts w:asciiTheme="majorHAnsi" w:hAnsiTheme="majorHAnsi" w:cstheme="majorHAnsi"/>
+        </w:rPr>
+        <w:t xml:space="preserve"> for database</w:t>
       </w:r>
     </w:p>
     <w:p>
@@ -3978,7 +4260,39 @@
           <w:rFonts w:asciiTheme="majorHAnsi" w:hAnsiTheme="majorHAnsi" w:cstheme="majorHAnsi"/>
           <w:sz w:val="20"/>
         </w:rPr>
-        <w:t>: The design assumes that students may change their names without losing historical records (such as enrollment history). The Students table directly updates the FirstName and LastName fields to reflect the name change. The StudentID remains consistent as the primary identifier, ensuring continuity of records.</w:t>
+        <w:t xml:space="preserve">: The design assumes that students may change their names without losing historical records (such as enrollment history). The </w:t>
+      </w:r>
+      <w:proofErr w:type="gramStart"/>
+      <w:r>
+        <w:rPr>
+          <w:rFonts w:asciiTheme="majorHAnsi" w:hAnsiTheme="majorHAnsi" w:cstheme="majorHAnsi"/>
+          <w:sz w:val="20"/>
+        </w:rPr>
+        <w:t>Students</w:t>
+      </w:r>
+      <w:proofErr w:type="gramEnd"/>
+      <w:r>
+        <w:rPr>
+          <w:rFonts w:asciiTheme="majorHAnsi" w:hAnsiTheme="majorHAnsi" w:cstheme="majorHAnsi"/>
+          <w:sz w:val="20"/>
+        </w:rPr>
+        <w:t xml:space="preserve"> table directly updates the FirstName and LastName fields to reflect the name change. The </w:t>
+      </w:r>
+      <w:proofErr w:type="spellStart"/>
+      <w:r>
+        <w:rPr>
+          <w:rFonts w:asciiTheme="majorHAnsi" w:hAnsiTheme="majorHAnsi" w:cstheme="majorHAnsi"/>
+          <w:sz w:val="20"/>
+        </w:rPr>
+        <w:t>StudentID</w:t>
+      </w:r>
+      <w:proofErr w:type="spellEnd"/>
+      <w:r>
+        <w:rPr>
+          <w:rFonts w:asciiTheme="majorHAnsi" w:hAnsiTheme="majorHAnsi" w:cstheme="majorHAnsi"/>
+          <w:sz w:val="20"/>
+        </w:rPr>
+        <w:t xml:space="preserve"> remains consistent as the primary identifier, ensuring continuity of records.</w:t>
       </w:r>
     </w:p>
     <w:p>
@@ -4006,7 +4320,39 @@
           <w:rFonts w:asciiTheme="majorHAnsi" w:hAnsiTheme="majorHAnsi" w:cstheme="majorHAnsi"/>
           <w:sz w:val="20"/>
         </w:rPr>
-        <w:t>: Similarly, if a professor changes their name, their ProfessorID remains the primary identifier, while the ProfessorName field can be updated without affecting historical course assignments or records.</w:t>
+        <w:t xml:space="preserve">: Similarly, if a professor changes their name, their </w:t>
+      </w:r>
+      <w:proofErr w:type="spellStart"/>
+      <w:r>
+        <w:rPr>
+          <w:rFonts w:asciiTheme="majorHAnsi" w:hAnsiTheme="majorHAnsi" w:cstheme="majorHAnsi"/>
+          <w:sz w:val="20"/>
+        </w:rPr>
+        <w:t>ProfessorID</w:t>
+      </w:r>
+      <w:proofErr w:type="spellEnd"/>
+      <w:r>
+        <w:rPr>
+          <w:rFonts w:asciiTheme="majorHAnsi" w:hAnsiTheme="majorHAnsi" w:cstheme="majorHAnsi"/>
+          <w:sz w:val="20"/>
+        </w:rPr>
+        <w:t xml:space="preserve"> remains the primary identifier, while the </w:t>
+      </w:r>
+      <w:proofErr w:type="spellStart"/>
+      <w:r>
+        <w:rPr>
+          <w:rFonts w:asciiTheme="majorHAnsi" w:hAnsiTheme="majorHAnsi" w:cstheme="majorHAnsi"/>
+          <w:sz w:val="20"/>
+        </w:rPr>
+        <w:t>ProfessorName</w:t>
+      </w:r>
+      <w:proofErr w:type="spellEnd"/>
+      <w:r>
+        <w:rPr>
+          <w:rFonts w:asciiTheme="majorHAnsi" w:hAnsiTheme="majorHAnsi" w:cstheme="majorHAnsi"/>
+          <w:sz w:val="20"/>
+        </w:rPr>
+        <w:t xml:space="preserve"> field can be updated without affecting historical course assignments or records.</w:t>
       </w:r>
     </w:p>
     <w:p>
@@ -4044,6 +4390,7 @@
         </w:rPr>
         <w:t xml:space="preserve">The design addresses co-teaching by introducing a </w:t>
       </w:r>
+      <w:proofErr w:type="spellStart"/>
       <w:r>
         <w:rPr>
           <w:rFonts w:asciiTheme="majorHAnsi" w:hAnsiTheme="majorHAnsi" w:cstheme="majorHAnsi"/>
@@ -4053,6 +4400,7 @@
         </w:rPr>
         <w:t>ProfessorAssignments</w:t>
       </w:r>
+      <w:proofErr w:type="spellEnd"/>
       <w:r>
         <w:rPr>
           <w:rFonts w:asciiTheme="majorHAnsi" w:hAnsiTheme="majorHAnsi" w:cstheme="majorHAnsi"/>
@@ -4076,6 +4424,7 @@
         </w:rPr>
         <w:t xml:space="preserve"> and </w:t>
       </w:r>
+      <w:proofErr w:type="spellStart"/>
       <w:r>
         <w:rPr>
           <w:rFonts w:asciiTheme="majorHAnsi" w:hAnsiTheme="majorHAnsi" w:cstheme="majorHAnsi"/>
@@ -4085,6 +4434,7 @@
         </w:rPr>
         <w:t>CourseSchedule</w:t>
       </w:r>
+      <w:proofErr w:type="spellEnd"/>
       <w:r>
         <w:rPr>
           <w:rFonts w:asciiTheme="majorHAnsi" w:hAnsiTheme="majorHAnsi" w:cstheme="majorHAnsi"/>
@@ -4137,6 +4487,7 @@
         </w:rPr>
         <w:t xml:space="preserve">: Since each course section in the </w:t>
       </w:r>
+      <w:proofErr w:type="spellStart"/>
       <w:r>
         <w:rPr>
           <w:rFonts w:asciiTheme="majorHAnsi" w:hAnsiTheme="majorHAnsi" w:cstheme="majorHAnsi"/>
@@ -4146,12 +4497,45 @@
         </w:rPr>
         <w:t>CourseSchedule</w:t>
       </w:r>
-      <w:r>
-        <w:rPr>
-          <w:rFonts w:asciiTheme="majorHAnsi" w:hAnsiTheme="majorHAnsi" w:cstheme="majorHAnsi"/>
-          <w:sz w:val="20"/>
-        </w:rPr>
-        <w:t xml:space="preserve"> table is associated with a RoomID, changing a course’s location requires updating the RoomID for that specific schedule entry. This update keeps the record intact while accurately reflecting the new location.</w:t>
+      <w:proofErr w:type="spellEnd"/>
+      <w:r>
+        <w:rPr>
+          <w:rFonts w:asciiTheme="majorHAnsi" w:hAnsiTheme="majorHAnsi" w:cstheme="majorHAnsi"/>
+          <w:sz w:val="20"/>
+        </w:rPr>
+        <w:t xml:space="preserve"> table is associated with a </w:t>
+      </w:r>
+      <w:proofErr w:type="spellStart"/>
+      <w:r>
+        <w:rPr>
+          <w:rFonts w:asciiTheme="majorHAnsi" w:hAnsiTheme="majorHAnsi" w:cstheme="majorHAnsi"/>
+          <w:sz w:val="20"/>
+        </w:rPr>
+        <w:t>RoomID</w:t>
+      </w:r>
+      <w:proofErr w:type="spellEnd"/>
+      <w:r>
+        <w:rPr>
+          <w:rFonts w:asciiTheme="majorHAnsi" w:hAnsiTheme="majorHAnsi" w:cstheme="majorHAnsi"/>
+          <w:sz w:val="20"/>
+        </w:rPr>
+        <w:t xml:space="preserve">, changing a course’s location requires updating the </w:t>
+      </w:r>
+      <w:proofErr w:type="spellStart"/>
+      <w:r>
+        <w:rPr>
+          <w:rFonts w:asciiTheme="majorHAnsi" w:hAnsiTheme="majorHAnsi" w:cstheme="majorHAnsi"/>
+          <w:sz w:val="20"/>
+        </w:rPr>
+        <w:t>RoomID</w:t>
+      </w:r>
+      <w:proofErr w:type="spellEnd"/>
+      <w:r>
+        <w:rPr>
+          <w:rFonts w:asciiTheme="majorHAnsi" w:hAnsiTheme="majorHAnsi" w:cstheme="majorHAnsi"/>
+          <w:sz w:val="20"/>
+        </w:rPr>
+        <w:t xml:space="preserve"> for that specific schedule entry. This update keeps the record intact while accurately reflecting the new location.</w:t>
       </w:r>
     </w:p>
     <w:p>
@@ -4179,8 +4563,25 @@
           <w:rFonts w:asciiTheme="majorHAnsi" w:hAnsiTheme="majorHAnsi" w:cstheme="majorHAnsi"/>
           <w:sz w:val="20"/>
         </w:rPr>
-        <w:t xml:space="preserve">: For changing professors mid-semester, the </w:t>
-      </w:r>
+        <w:t xml:space="preserve">: For changing </w:t>
+      </w:r>
+      <w:proofErr w:type="gramStart"/>
+      <w:r>
+        <w:rPr>
+          <w:rFonts w:asciiTheme="majorHAnsi" w:hAnsiTheme="majorHAnsi" w:cstheme="majorHAnsi"/>
+          <w:sz w:val="20"/>
+        </w:rPr>
+        <w:t>professors</w:t>
+      </w:r>
+      <w:proofErr w:type="gramEnd"/>
+      <w:r>
+        <w:rPr>
+          <w:rFonts w:asciiTheme="majorHAnsi" w:hAnsiTheme="majorHAnsi" w:cstheme="majorHAnsi"/>
+          <w:sz w:val="20"/>
+        </w:rPr>
+        <w:t xml:space="preserve"> mid-semester, the </w:t>
+      </w:r>
+      <w:proofErr w:type="spellStart"/>
       <w:r>
         <w:rPr>
           <w:rFonts w:asciiTheme="majorHAnsi" w:hAnsiTheme="majorHAnsi" w:cstheme="majorHAnsi"/>
@@ -4190,6 +4591,7 @@
         </w:rPr>
         <w:t>ProfessorAssignments</w:t>
       </w:r>
+      <w:proofErr w:type="spellEnd"/>
       <w:r>
         <w:rPr>
           <w:rFonts w:asciiTheme="majorHAnsi" w:hAnsiTheme="majorHAnsi" w:cstheme="majorHAnsi"/>
@@ -4276,7 +4678,23 @@
           <w:rFonts w:asciiTheme="majorHAnsi" w:hAnsiTheme="majorHAnsi" w:cstheme="majorHAnsi"/>
           <w:sz w:val="20"/>
         </w:rPr>
-        <w:t>: The registrar data assumes that fields like CRN (Course Registration Number) uniquely identify each course section. Likewise, each professor, student, and room has a unique identifier in the design.</w:t>
+        <w:t xml:space="preserve">: The registrar data assumes that fields like CRN (Course Registration Number) uniquely identify each course section. Likewise, each professor, student, and room </w:t>
+      </w:r>
+      <w:proofErr w:type="gramStart"/>
+      <w:r>
+        <w:rPr>
+          <w:rFonts w:asciiTheme="majorHAnsi" w:hAnsiTheme="majorHAnsi" w:cstheme="majorHAnsi"/>
+          <w:sz w:val="20"/>
+        </w:rPr>
+        <w:t>has</w:t>
+      </w:r>
+      <w:proofErr w:type="gramEnd"/>
+      <w:r>
+        <w:rPr>
+          <w:rFonts w:asciiTheme="majorHAnsi" w:hAnsiTheme="majorHAnsi" w:cstheme="majorHAnsi"/>
+          <w:sz w:val="20"/>
+        </w:rPr>
+        <w:t xml:space="preserve"> a unique identifier in the design.</w:t>
       </w:r>
     </w:p>
     <w:p>
@@ -4334,6 +4752,7 @@
         </w:rPr>
         <w:t xml:space="preserve">: The design assumes that room assignments are valid only for the associated term. Historical room data is maintained by each specific </w:t>
       </w:r>
+      <w:proofErr w:type="spellStart"/>
       <w:r>
         <w:rPr>
           <w:rFonts w:asciiTheme="majorHAnsi" w:hAnsiTheme="majorHAnsi" w:cstheme="majorHAnsi"/>
@@ -4343,6 +4762,7 @@
         </w:rPr>
         <w:t>CourseSchedule</w:t>
       </w:r>
+      <w:proofErr w:type="spellEnd"/>
       <w:r>
         <w:rPr>
           <w:rFonts w:asciiTheme="majorHAnsi" w:hAnsiTheme="majorHAnsi" w:cstheme="majorHAnsi"/>
@@ -4393,7 +4813,23 @@
           <w:rFonts w:asciiTheme="majorHAnsi" w:hAnsiTheme="majorHAnsi" w:cstheme="majorHAnsi"/>
           <w:sz w:val="20"/>
         </w:rPr>
-        <w:t>: For simplicity, mock data was created with standardized formats (e.g., "Dr. Firstname Lastname" for professors). This ensures clarity and reduces potential mismatches during mock queries.</w:t>
+        <w:t xml:space="preserve">: For simplicity, mock data was created with standardized formats (e.g., "Dr. </w:t>
+      </w:r>
+      <w:proofErr w:type="spellStart"/>
+      <w:r>
+        <w:rPr>
+          <w:rFonts w:asciiTheme="majorHAnsi" w:hAnsiTheme="majorHAnsi" w:cstheme="majorHAnsi"/>
+          <w:sz w:val="20"/>
+        </w:rPr>
+        <w:t>Firstname</w:t>
+      </w:r>
+      <w:proofErr w:type="spellEnd"/>
+      <w:r>
+        <w:rPr>
+          <w:rFonts w:asciiTheme="majorHAnsi" w:hAnsiTheme="majorHAnsi" w:cstheme="majorHAnsi"/>
+          <w:sz w:val="20"/>
+        </w:rPr>
+        <w:t xml:space="preserve"> Lastname" for professors). This ensures clarity and reduces potential mismatches during mock queries.</w:t>
       </w:r>
     </w:p>
     <w:p>
@@ -4421,7 +4857,23 @@
           <w:rFonts w:asciiTheme="majorHAnsi" w:hAnsiTheme="majorHAnsi" w:cstheme="majorHAnsi"/>
           <w:sz w:val="20"/>
         </w:rPr>
-        <w:t xml:space="preserve">: Unique codes and names were assumed for buildings and rooms to maintain clarity, and BuildingCode was set as a foreign key in </w:t>
+        <w:t xml:space="preserve">: Unique codes and names were assumed for buildings and rooms to maintain clarity, and </w:t>
+      </w:r>
+      <w:proofErr w:type="spellStart"/>
+      <w:r>
+        <w:rPr>
+          <w:rFonts w:asciiTheme="majorHAnsi" w:hAnsiTheme="majorHAnsi" w:cstheme="majorHAnsi"/>
+          <w:sz w:val="20"/>
+        </w:rPr>
+        <w:t>BuildingCode</w:t>
+      </w:r>
+      <w:proofErr w:type="spellEnd"/>
+      <w:r>
+        <w:rPr>
+          <w:rFonts w:asciiTheme="majorHAnsi" w:hAnsiTheme="majorHAnsi" w:cstheme="majorHAnsi"/>
+          <w:sz w:val="20"/>
+        </w:rPr>
+        <w:t xml:space="preserve"> was set as a foreign key in </w:t>
       </w:r>
       <w:r>
         <w:rPr>
@@ -4595,7 +5047,23 @@
           <w:rFonts w:asciiTheme="majorHAnsi" w:hAnsiTheme="majorHAnsi" w:cstheme="majorHAnsi"/>
           <w:sz w:val="20"/>
         </w:rPr>
-        <w:t xml:space="preserve">: Initially, BuildingName was directly included in the </w:t>
+        <w:t xml:space="preserve">: Initially, </w:t>
+      </w:r>
+      <w:proofErr w:type="spellStart"/>
+      <w:r>
+        <w:rPr>
+          <w:rFonts w:asciiTheme="majorHAnsi" w:hAnsiTheme="majorHAnsi" w:cstheme="majorHAnsi"/>
+          <w:sz w:val="20"/>
+        </w:rPr>
+        <w:t>BuildingName</w:t>
+      </w:r>
+      <w:proofErr w:type="spellEnd"/>
+      <w:r>
+        <w:rPr>
+          <w:rFonts w:asciiTheme="majorHAnsi" w:hAnsiTheme="majorHAnsi" w:cstheme="majorHAnsi"/>
+          <w:sz w:val="20"/>
+        </w:rPr>
+        <w:t xml:space="preserve"> was directly included in the </w:t>
       </w:r>
       <w:r>
         <w:rPr>
@@ -4627,7 +5095,23 @@
           <w:rFonts w:asciiTheme="majorHAnsi" w:hAnsiTheme="majorHAnsi" w:cstheme="majorHAnsi"/>
           <w:sz w:val="20"/>
         </w:rPr>
-        <w:t xml:space="preserve"> table, where BuildingCode serves as the primary identifier linked to </w:t>
+        <w:t xml:space="preserve"> table, where </w:t>
+      </w:r>
+      <w:proofErr w:type="spellStart"/>
+      <w:r>
+        <w:rPr>
+          <w:rFonts w:asciiTheme="majorHAnsi" w:hAnsiTheme="majorHAnsi" w:cstheme="majorHAnsi"/>
+          <w:sz w:val="20"/>
+        </w:rPr>
+        <w:t>BuildingCode</w:t>
+      </w:r>
+      <w:proofErr w:type="spellEnd"/>
+      <w:r>
+        <w:rPr>
+          <w:rFonts w:asciiTheme="majorHAnsi" w:hAnsiTheme="majorHAnsi" w:cstheme="majorHAnsi"/>
+          <w:sz w:val="20"/>
+        </w:rPr>
+        <w:t xml:space="preserve"> serves as the primary identifier linked to </w:t>
       </w:r>
       <w:r>
         <w:rPr>
@@ -4643,7 +5127,23 @@
           <w:rFonts w:asciiTheme="majorHAnsi" w:hAnsiTheme="majorHAnsi" w:cstheme="majorHAnsi"/>
           <w:sz w:val="20"/>
         </w:rPr>
-        <w:t xml:space="preserve"> as a foreign key. This adjustment preserved normalization and reduced redundancy.</w:t>
+        <w:t xml:space="preserve"> as a foreign key. This adjustment preserved normalization and reduced </w:t>
+      </w:r>
+      <w:proofErr w:type="gramStart"/>
+      <w:r>
+        <w:rPr>
+          <w:rFonts w:asciiTheme="majorHAnsi" w:hAnsiTheme="majorHAnsi" w:cstheme="majorHAnsi"/>
+          <w:sz w:val="20"/>
+        </w:rPr>
+        <w:t>redundancy</w:t>
+      </w:r>
+      <w:proofErr w:type="gramEnd"/>
+      <w:r>
+        <w:rPr>
+          <w:rFonts w:asciiTheme="majorHAnsi" w:hAnsiTheme="majorHAnsi" w:cstheme="majorHAnsi"/>
+          <w:sz w:val="20"/>
+        </w:rPr>
+        <w:t>.</w:t>
       </w:r>
     </w:p>
     <w:p>
@@ -4690,6 +5190,7 @@
         </w:rPr>
         <w:t xml:space="preserve">: Complex relationships like co-teaching and room reassignments were managed by introducing </w:t>
       </w:r>
+      <w:proofErr w:type="spellStart"/>
       <w:r>
         <w:rPr>
           <w:rFonts w:asciiTheme="majorHAnsi" w:hAnsiTheme="majorHAnsi" w:cstheme="majorHAnsi"/>
@@ -4699,12 +5200,29 @@
         </w:rPr>
         <w:t>ProfessorAssignments</w:t>
       </w:r>
-      <w:r>
-        <w:rPr>
-          <w:rFonts w:asciiTheme="majorHAnsi" w:hAnsiTheme="majorHAnsi" w:cstheme="majorHAnsi"/>
-          <w:sz w:val="20"/>
-        </w:rPr>
-        <w:t xml:space="preserve"> and referencing BuildingCode in </w:t>
+      <w:proofErr w:type="spellEnd"/>
+      <w:r>
+        <w:rPr>
+          <w:rFonts w:asciiTheme="majorHAnsi" w:hAnsiTheme="majorHAnsi" w:cstheme="majorHAnsi"/>
+          <w:sz w:val="20"/>
+        </w:rPr>
+        <w:t xml:space="preserve"> and referencing </w:t>
+      </w:r>
+      <w:proofErr w:type="spellStart"/>
+      <w:r>
+        <w:rPr>
+          <w:rFonts w:asciiTheme="majorHAnsi" w:hAnsiTheme="majorHAnsi" w:cstheme="majorHAnsi"/>
+          <w:sz w:val="20"/>
+        </w:rPr>
+        <w:t>BuildingCode</w:t>
+      </w:r>
+      <w:proofErr w:type="spellEnd"/>
+      <w:r>
+        <w:rPr>
+          <w:rFonts w:asciiTheme="majorHAnsi" w:hAnsiTheme="majorHAnsi" w:cstheme="majorHAnsi"/>
+          <w:sz w:val="20"/>
+        </w:rPr>
+        <w:t xml:space="preserve"> in </w:t>
       </w:r>
       <w:r>
         <w:rPr>
@@ -4765,7 +5283,39 @@
           <w:rFonts w:asciiTheme="majorHAnsi" w:hAnsiTheme="majorHAnsi" w:cstheme="majorHAnsi"/>
           <w:sz w:val="20"/>
         </w:rPr>
-        <w:t xml:space="preserve">: For cases where room details were inconsistent or missing, the design ensures that each RoomID is linked to a building with a BuildingCode in </w:t>
+        <w:t xml:space="preserve">: For cases where room details were inconsistent or missing, the design ensures that each </w:t>
+      </w:r>
+      <w:proofErr w:type="spellStart"/>
+      <w:r>
+        <w:rPr>
+          <w:rFonts w:asciiTheme="majorHAnsi" w:hAnsiTheme="majorHAnsi" w:cstheme="majorHAnsi"/>
+          <w:sz w:val="20"/>
+        </w:rPr>
+        <w:t>RoomID</w:t>
+      </w:r>
+      <w:proofErr w:type="spellEnd"/>
+      <w:r>
+        <w:rPr>
+          <w:rFonts w:asciiTheme="majorHAnsi" w:hAnsiTheme="majorHAnsi" w:cstheme="majorHAnsi"/>
+          <w:sz w:val="20"/>
+        </w:rPr>
+        <w:t xml:space="preserve"> is linked to a building with a </w:t>
+      </w:r>
+      <w:proofErr w:type="spellStart"/>
+      <w:r>
+        <w:rPr>
+          <w:rFonts w:asciiTheme="majorHAnsi" w:hAnsiTheme="majorHAnsi" w:cstheme="majorHAnsi"/>
+          <w:sz w:val="20"/>
+        </w:rPr>
+        <w:t>BuildingCode</w:t>
+      </w:r>
+      <w:proofErr w:type="spellEnd"/>
+      <w:r>
+        <w:rPr>
+          <w:rFonts w:asciiTheme="majorHAnsi" w:hAnsiTheme="majorHAnsi" w:cstheme="majorHAnsi"/>
+          <w:sz w:val="20"/>
+        </w:rPr>
+        <w:t xml:space="preserve"> in </w:t>
       </w:r>
       <w:r>
         <w:rPr>

</xml_diff>

<commit_message>
Contributions and ProjectDoc finalized
</commit_message>
<xml_diff>
--- a/B320_Team_09_ProjectDoc.docx
+++ b/B320_Team_09_ProjectDoc.docx
@@ -1,6 +1,6 @@
 
 <file path=word/document.xml><?xml version="1.0" encoding="utf-8"?>
-<w:document xmlns:wpc="http://schemas.microsoft.com/office/word/2010/wordprocessingCanvas" xmlns:cx="http://schemas.microsoft.com/office/drawing/2014/chartex" xmlns:cx1="http://schemas.microsoft.com/office/drawing/2015/9/8/chartex" xmlns:cx2="http://schemas.microsoft.com/office/drawing/2015/10/21/chartex" xmlns:cx3="http://schemas.microsoft.com/office/drawing/2016/5/9/chartex" xmlns:cx4="http://schemas.microsoft.com/office/drawing/2016/5/10/chartex" xmlns:cx5="http://schemas.microsoft.com/office/drawing/2016/5/11/chartex" xmlns:cx6="http://schemas.microsoft.com/office/drawing/2016/5/12/chartex" xmlns:cx7="http://schemas.microsoft.com/office/drawing/2016/5/13/chartex" xmlns:cx8="http://schemas.microsoft.com/office/drawing/2016/5/14/chartex" xmlns:mc="http://schemas.openxmlformats.org/markup-compatibility/2006" xmlns:aink="http://schemas.microsoft.com/office/drawing/2016/ink" xmlns:am3d="http://schemas.microsoft.com/office/drawing/2017/model3d" xmlns:o="urn:schemas-microsoft-com:office:office" xmlns:oel="http://schemas.microsoft.com/office/2019/extlst" xmlns:r="http://schemas.openxmlformats.org/officeDocument/2006/relationships" xmlns:m="http://schemas.openxmlformats.org/officeDocument/2006/math" xmlns:v="urn:schemas-microsoft-com:vml" xmlns:wp14="http://schemas.microsoft.com/office/word/2010/wordprocessingDrawing" xmlns:wp="http://schemas.openxmlformats.org/drawingml/2006/wordprocessingDrawing" xmlns:w10="urn:schemas-microsoft-com:office:word" xmlns:w="http://schemas.openxmlformats.org/wordprocessingml/2006/main" xmlns:w14="http://schemas.microsoft.com/office/word/2010/wordml" xmlns:w15="http://schemas.microsoft.com/office/word/2012/wordml" xmlns:w16cex="http://schemas.microsoft.com/office/word/2018/wordml/cex" xmlns:w16cid="http://schemas.microsoft.com/office/word/2016/wordml/cid" xmlns:w16="http://schemas.microsoft.com/office/word/2018/wordml" xmlns:w16du="http://schemas.microsoft.com/office/word/2023/wordml/word16du" xmlns:w16sdtdh="http://schemas.microsoft.com/office/word/2020/wordml/sdtdatahash" xmlns:w16se="http://schemas.microsoft.com/office/word/2015/wordml/symex" xmlns:wpg="http://schemas.microsoft.com/office/word/2010/wordprocessingGroup" xmlns:wpi="http://schemas.microsoft.com/office/word/2010/wordprocessingInk" xmlns:wne="http://schemas.microsoft.com/office/word/2006/wordml" xmlns:wps="http://schemas.microsoft.com/office/word/2010/wordprocessingShape" mc:Ignorable="w14 w15 w16se w16cid w16 w16cex w16sdtdh w16du wp14">
+<w:document xmlns:wpc="http://schemas.microsoft.com/office/word/2010/wordprocessingCanvas" xmlns:cx="http://schemas.microsoft.com/office/drawing/2014/chartex" xmlns:cx1="http://schemas.microsoft.com/office/drawing/2015/9/8/chartex" xmlns:cx2="http://schemas.microsoft.com/office/drawing/2015/10/21/chartex" xmlns:cx3="http://schemas.microsoft.com/office/drawing/2016/5/9/chartex" xmlns:cx4="http://schemas.microsoft.com/office/drawing/2016/5/10/chartex" xmlns:cx5="http://schemas.microsoft.com/office/drawing/2016/5/11/chartex" xmlns:cx6="http://schemas.microsoft.com/office/drawing/2016/5/12/chartex" xmlns:cx7="http://schemas.microsoft.com/office/drawing/2016/5/13/chartex" xmlns:cx8="http://schemas.microsoft.com/office/drawing/2016/5/14/chartex" xmlns:mc="http://schemas.openxmlformats.org/markup-compatibility/2006" xmlns:aink="http://schemas.microsoft.com/office/drawing/2016/ink" xmlns:am3d="http://schemas.microsoft.com/office/drawing/2017/model3d" xmlns:o="urn:schemas-microsoft-com:office:office" xmlns:r="http://schemas.openxmlformats.org/officeDocument/2006/relationships" xmlns:m="http://schemas.openxmlformats.org/officeDocument/2006/math" xmlns:v="urn:schemas-microsoft-com:vml" xmlns:wp14="http://schemas.microsoft.com/office/word/2010/wordprocessingDrawing" xmlns:wp="http://schemas.openxmlformats.org/drawingml/2006/wordprocessingDrawing" xmlns:w10="urn:schemas-microsoft-com:office:word" xmlns:w="http://schemas.openxmlformats.org/wordprocessingml/2006/main" xmlns:w14="http://schemas.microsoft.com/office/word/2010/wordml" xmlns:w15="http://schemas.microsoft.com/office/word/2012/wordml" xmlns:w16cex="http://schemas.microsoft.com/office/word/2018/wordml/cex" xmlns:w16cid="http://schemas.microsoft.com/office/word/2016/wordml/cid" xmlns:w16="http://schemas.microsoft.com/office/word/2018/wordml" xmlns:w16sdtdh="http://schemas.microsoft.com/office/word/2020/wordml/sdtdatahash" xmlns:w16se="http://schemas.microsoft.com/office/word/2015/wordml/symex" xmlns:wpg="http://schemas.microsoft.com/office/word/2010/wordprocessingGroup" xmlns:wpi="http://schemas.microsoft.com/office/word/2010/wordprocessingInk" xmlns:wne="http://schemas.microsoft.com/office/word/2006/wordml" xmlns:wps="http://schemas.microsoft.com/office/word/2010/wordprocessingShape" mc:Ignorable="w14 w15 w16se w16cid w16 w16cex w16sdtdh wp14">
   <w:body>
     <w:p>
       <w:pPr>
@@ -1425,6 +1425,14 @@
                 <w:szCs w:val="22"/>
               </w:rPr>
             </w:pPr>
+            <w:r>
+              <w:rPr>
+                <w:rFonts w:asciiTheme="majorHAnsi" w:hAnsiTheme="majorHAnsi" w:cstheme="majorHAnsi"/>
+                <w:sz w:val="22"/>
+                <w:szCs w:val="22"/>
+              </w:rPr>
+              <w:t>50%</w:t>
+            </w:r>
           </w:p>
         </w:tc>
         <w:tc>
@@ -1440,6 +1448,14 @@
                 <w:szCs w:val="22"/>
               </w:rPr>
             </w:pPr>
+            <w:r>
+              <w:rPr>
+                <w:rFonts w:asciiTheme="majorHAnsi" w:hAnsiTheme="majorHAnsi" w:cstheme="majorHAnsi"/>
+                <w:sz w:val="22"/>
+                <w:szCs w:val="22"/>
+              </w:rPr>
+              <w:t>21</w:t>
+            </w:r>
           </w:p>
         </w:tc>
       </w:tr>
@@ -1480,6 +1496,14 @@
                 <w:szCs w:val="22"/>
               </w:rPr>
             </w:pPr>
+            <w:r>
+              <w:rPr>
+                <w:rFonts w:asciiTheme="majorHAnsi" w:hAnsiTheme="majorHAnsi" w:cstheme="majorHAnsi"/>
+                <w:sz w:val="22"/>
+                <w:szCs w:val="22"/>
+              </w:rPr>
+              <w:t>50%</w:t>
+            </w:r>
           </w:p>
         </w:tc>
         <w:tc>
@@ -1495,6 +1519,14 @@
                 <w:szCs w:val="22"/>
               </w:rPr>
             </w:pPr>
+            <w:r>
+              <w:rPr>
+                <w:rFonts w:asciiTheme="majorHAnsi" w:hAnsiTheme="majorHAnsi" w:cstheme="majorHAnsi"/>
+                <w:sz w:val="22"/>
+                <w:szCs w:val="22"/>
+              </w:rPr>
+              <w:t>37</w:t>
+            </w:r>
           </w:p>
         </w:tc>
       </w:tr>
@@ -2177,25 +2209,55 @@
                 <w:sz w:val="22"/>
                 <w:szCs w:val="22"/>
               </w:rPr>
-              <w:t xml:space="preserve">Creation of multiple tables ranging from professor to </w:t>
-            </w:r>
-            <w:proofErr w:type="spellStart"/>
+              <w:t xml:space="preserve">Creation of multiple tables ranging from </w:t>
+            </w:r>
             <w:r>
               <w:rPr>
                 <w:rFonts w:asciiTheme="majorHAnsi" w:eastAsia="Cambria" w:hAnsiTheme="majorHAnsi" w:cstheme="majorHAnsi"/>
                 <w:sz w:val="22"/>
                 <w:szCs w:val="22"/>
               </w:rPr>
-              <w:t>gpa</w:t>
-            </w:r>
-            <w:proofErr w:type="spellEnd"/>
+              <w:t>P</w:t>
+            </w:r>
             <w:r>
               <w:rPr>
                 <w:rFonts w:asciiTheme="majorHAnsi" w:eastAsia="Cambria" w:hAnsiTheme="majorHAnsi" w:cstheme="majorHAnsi"/>
                 <w:sz w:val="22"/>
                 <w:szCs w:val="22"/>
               </w:rPr>
-              <w:t xml:space="preserve"> history, and editing the tables</w:t>
+              <w:t>rofessor</w:t>
+            </w:r>
+            <w:r>
+              <w:rPr>
+                <w:rFonts w:asciiTheme="majorHAnsi" w:eastAsia="Cambria" w:hAnsiTheme="majorHAnsi" w:cstheme="majorHAnsi"/>
+                <w:sz w:val="22"/>
+                <w:szCs w:val="22"/>
+              </w:rPr>
+              <w:t>s</w:t>
+            </w:r>
+            <w:r>
+              <w:rPr>
+                <w:rFonts w:asciiTheme="majorHAnsi" w:eastAsia="Cambria" w:hAnsiTheme="majorHAnsi" w:cstheme="majorHAnsi"/>
+                <w:sz w:val="22"/>
+                <w:szCs w:val="22"/>
+              </w:rPr>
+              <w:t xml:space="preserve"> to </w:t>
+            </w:r>
+            <w:r>
+              <w:rPr>
+                <w:rFonts w:asciiTheme="majorHAnsi" w:eastAsia="Cambria" w:hAnsiTheme="majorHAnsi" w:cstheme="majorHAnsi"/>
+                <w:sz w:val="22"/>
+                <w:szCs w:val="22"/>
+              </w:rPr>
+              <w:t>GPAHistory</w:t>
+            </w:r>
+            <w:r>
+              <w:rPr>
+                <w:rFonts w:asciiTheme="majorHAnsi" w:eastAsia="Cambria" w:hAnsiTheme="majorHAnsi" w:cstheme="majorHAnsi"/>
+                <w:sz w:val="22"/>
+                <w:szCs w:val="22"/>
+              </w:rPr>
+              <w:t>, and editing the tables</w:t>
             </w:r>
           </w:p>
         </w:tc>
@@ -2289,25 +2351,55 @@
                 <w:sz w:val="22"/>
                 <w:szCs w:val="22"/>
               </w:rPr>
-              <w:t xml:space="preserve">Creation of multiple tables ranging from professor to </w:t>
-            </w:r>
-            <w:proofErr w:type="spellStart"/>
+              <w:t xml:space="preserve">Creation of multiple tables ranging from </w:t>
+            </w:r>
             <w:r>
               <w:rPr>
                 <w:rFonts w:asciiTheme="majorHAnsi" w:eastAsia="Cambria" w:hAnsiTheme="majorHAnsi" w:cstheme="majorHAnsi"/>
                 <w:sz w:val="22"/>
                 <w:szCs w:val="22"/>
               </w:rPr>
-              <w:t>gpa</w:t>
-            </w:r>
-            <w:proofErr w:type="spellEnd"/>
+              <w:t>P</w:t>
+            </w:r>
             <w:r>
               <w:rPr>
                 <w:rFonts w:asciiTheme="majorHAnsi" w:eastAsia="Cambria" w:hAnsiTheme="majorHAnsi" w:cstheme="majorHAnsi"/>
                 <w:sz w:val="22"/>
                 <w:szCs w:val="22"/>
               </w:rPr>
-              <w:t xml:space="preserve"> history, and editing the tables</w:t>
+              <w:t>rofessor</w:t>
+            </w:r>
+            <w:r>
+              <w:rPr>
+                <w:rFonts w:asciiTheme="majorHAnsi" w:eastAsia="Cambria" w:hAnsiTheme="majorHAnsi" w:cstheme="majorHAnsi"/>
+                <w:sz w:val="22"/>
+                <w:szCs w:val="22"/>
+              </w:rPr>
+              <w:t>s</w:t>
+            </w:r>
+            <w:r>
+              <w:rPr>
+                <w:rFonts w:asciiTheme="majorHAnsi" w:eastAsia="Cambria" w:hAnsiTheme="majorHAnsi" w:cstheme="majorHAnsi"/>
+                <w:sz w:val="22"/>
+                <w:szCs w:val="22"/>
+              </w:rPr>
+              <w:t xml:space="preserve"> to </w:t>
+            </w:r>
+            <w:r>
+              <w:rPr>
+                <w:rFonts w:asciiTheme="majorHAnsi" w:eastAsia="Cambria" w:hAnsiTheme="majorHAnsi" w:cstheme="majorHAnsi"/>
+                <w:sz w:val="22"/>
+                <w:szCs w:val="22"/>
+              </w:rPr>
+              <w:t>GPAHistory</w:t>
+            </w:r>
+            <w:r>
+              <w:rPr>
+                <w:rFonts w:asciiTheme="majorHAnsi" w:eastAsia="Cambria" w:hAnsiTheme="majorHAnsi" w:cstheme="majorHAnsi"/>
+                <w:sz w:val="22"/>
+                <w:szCs w:val="22"/>
+              </w:rPr>
+              <w:t>, and editing the tables</w:t>
             </w:r>
           </w:p>
         </w:tc>
@@ -2587,26 +2679,48 @@
                 <w:sz w:val="22"/>
                 <w:szCs w:val="22"/>
               </w:rPr>
-              <w:t>Created inserts for professors, subjects, student status, campus, buildings, rooms</w:t>
-            </w:r>
-            <w:r>
-              <w:rPr>
-                <w:rFonts w:asciiTheme="majorHAnsi" w:hAnsiTheme="majorHAnsi" w:cstheme="majorHAnsi"/>
-                <w:sz w:val="22"/>
-                <w:szCs w:val="22"/>
-              </w:rPr>
-              <w:t xml:space="preserve">, enrollments, </w:t>
-            </w:r>
-            <w:proofErr w:type="spellStart"/>
-            <w:r>
-              <w:rPr>
-                <w:rFonts w:asciiTheme="majorHAnsi" w:hAnsiTheme="majorHAnsi" w:cstheme="majorHAnsi"/>
-                <w:sz w:val="22"/>
-                <w:szCs w:val="22"/>
-              </w:rPr>
-              <w:t>gpahistory</w:t>
-            </w:r>
-            <w:proofErr w:type="spellEnd"/>
+              <w:t xml:space="preserve">Created inserts for </w:t>
+            </w:r>
+            <w:r>
+              <w:rPr>
+                <w:rFonts w:asciiTheme="majorHAnsi" w:hAnsiTheme="majorHAnsi" w:cstheme="majorHAnsi"/>
+                <w:sz w:val="22"/>
+                <w:szCs w:val="22"/>
+              </w:rPr>
+              <w:t>P</w:t>
+            </w:r>
+            <w:r>
+              <w:rPr>
+                <w:rFonts w:asciiTheme="majorHAnsi" w:hAnsiTheme="majorHAnsi" w:cstheme="majorHAnsi"/>
+                <w:sz w:val="22"/>
+                <w:szCs w:val="22"/>
+              </w:rPr>
+              <w:t xml:space="preserve">rofessors, </w:t>
+            </w:r>
+            <w:r>
+              <w:rPr>
+                <w:rFonts w:asciiTheme="majorHAnsi" w:hAnsiTheme="majorHAnsi" w:cstheme="majorHAnsi"/>
+                <w:sz w:val="22"/>
+                <w:szCs w:val="22"/>
+              </w:rPr>
+              <w:t>S</w:t>
+            </w:r>
+            <w:r>
+              <w:rPr>
+                <w:rFonts w:asciiTheme="majorHAnsi" w:hAnsiTheme="majorHAnsi" w:cstheme="majorHAnsi"/>
+                <w:sz w:val="22"/>
+                <w:szCs w:val="22"/>
+              </w:rPr>
+              <w:t xml:space="preserve">ubjects, </w:t>
+            </w:r>
+            <w:r>
+              <w:rPr>
+                <w:rFonts w:asciiTheme="majorHAnsi" w:hAnsiTheme="majorHAnsi" w:cstheme="majorHAnsi"/>
+                <w:sz w:val="22"/>
+                <w:szCs w:val="22"/>
+              </w:rPr>
+              <w:t>StudentStatuses</w:t>
+            </w:r>
             <w:r>
               <w:rPr>
                 <w:rFonts w:asciiTheme="majorHAnsi" w:hAnsiTheme="majorHAnsi" w:cstheme="majorHAnsi"/>
@@ -2615,23 +2729,165 @@
               </w:rPr>
               <w:t xml:space="preserve">, </w:t>
             </w:r>
-            <w:proofErr w:type="spellStart"/>
-            <w:r>
-              <w:rPr>
-                <w:rFonts w:asciiTheme="majorHAnsi" w:hAnsiTheme="majorHAnsi" w:cstheme="majorHAnsi"/>
-                <w:sz w:val="22"/>
-                <w:szCs w:val="22"/>
-              </w:rPr>
-              <w:t>gpapoints</w:t>
-            </w:r>
-            <w:proofErr w:type="spellEnd"/>
-            <w:r>
-              <w:rPr>
-                <w:rFonts w:asciiTheme="majorHAnsi" w:hAnsiTheme="majorHAnsi" w:cstheme="majorHAnsi"/>
-                <w:sz w:val="22"/>
-                <w:szCs w:val="22"/>
-              </w:rPr>
-              <w:t>, advisors, and term</w:t>
+            <w:r>
+              <w:rPr>
+                <w:rFonts w:asciiTheme="majorHAnsi" w:hAnsiTheme="majorHAnsi" w:cstheme="majorHAnsi"/>
+                <w:sz w:val="22"/>
+                <w:szCs w:val="22"/>
+              </w:rPr>
+              <w:t>C</w:t>
+            </w:r>
+            <w:r>
+              <w:rPr>
+                <w:rFonts w:asciiTheme="majorHAnsi" w:hAnsiTheme="majorHAnsi" w:cstheme="majorHAnsi"/>
+                <w:sz w:val="22"/>
+                <w:szCs w:val="22"/>
+              </w:rPr>
+              <w:t xml:space="preserve">ampus, </w:t>
+            </w:r>
+            <w:r>
+              <w:rPr>
+                <w:rFonts w:asciiTheme="majorHAnsi" w:hAnsiTheme="majorHAnsi" w:cstheme="majorHAnsi"/>
+                <w:sz w:val="22"/>
+                <w:szCs w:val="22"/>
+              </w:rPr>
+              <w:t>B</w:t>
+            </w:r>
+            <w:r>
+              <w:rPr>
+                <w:rFonts w:asciiTheme="majorHAnsi" w:hAnsiTheme="majorHAnsi" w:cstheme="majorHAnsi"/>
+                <w:sz w:val="22"/>
+                <w:szCs w:val="22"/>
+              </w:rPr>
+              <w:t xml:space="preserve">uildings, </w:t>
+            </w:r>
+            <w:r>
+              <w:rPr>
+                <w:rFonts w:asciiTheme="majorHAnsi" w:hAnsiTheme="majorHAnsi" w:cstheme="majorHAnsi"/>
+                <w:sz w:val="22"/>
+                <w:szCs w:val="22"/>
+              </w:rPr>
+              <w:t>R</w:t>
+            </w:r>
+            <w:r>
+              <w:rPr>
+                <w:rFonts w:asciiTheme="majorHAnsi" w:hAnsiTheme="majorHAnsi" w:cstheme="majorHAnsi"/>
+                <w:sz w:val="22"/>
+                <w:szCs w:val="22"/>
+              </w:rPr>
+              <w:t>ooms</w:t>
+            </w:r>
+            <w:r>
+              <w:rPr>
+                <w:rFonts w:asciiTheme="majorHAnsi" w:hAnsiTheme="majorHAnsi" w:cstheme="majorHAnsi"/>
+                <w:sz w:val="22"/>
+                <w:szCs w:val="22"/>
+              </w:rPr>
+              <w:t xml:space="preserve">, </w:t>
+            </w:r>
+            <w:r>
+              <w:rPr>
+                <w:rFonts w:asciiTheme="majorHAnsi" w:hAnsiTheme="majorHAnsi" w:cstheme="majorHAnsi"/>
+                <w:sz w:val="22"/>
+                <w:szCs w:val="22"/>
+              </w:rPr>
+              <w:t>E</w:t>
+            </w:r>
+            <w:r>
+              <w:rPr>
+                <w:rFonts w:asciiTheme="majorHAnsi" w:hAnsiTheme="majorHAnsi" w:cstheme="majorHAnsi"/>
+                <w:sz w:val="22"/>
+                <w:szCs w:val="22"/>
+              </w:rPr>
+              <w:t xml:space="preserve">nrollments, </w:t>
+            </w:r>
+            <w:r>
+              <w:rPr>
+                <w:rFonts w:asciiTheme="majorHAnsi" w:hAnsiTheme="majorHAnsi" w:cstheme="majorHAnsi"/>
+                <w:sz w:val="22"/>
+                <w:szCs w:val="22"/>
+              </w:rPr>
+              <w:t>GPAH</w:t>
+            </w:r>
+            <w:r>
+              <w:rPr>
+                <w:rFonts w:asciiTheme="majorHAnsi" w:hAnsiTheme="majorHAnsi" w:cstheme="majorHAnsi"/>
+                <w:sz w:val="22"/>
+                <w:szCs w:val="22"/>
+              </w:rPr>
+              <w:t>istory</w:t>
+            </w:r>
+            <w:r>
+              <w:rPr>
+                <w:rFonts w:asciiTheme="majorHAnsi" w:hAnsiTheme="majorHAnsi" w:cstheme="majorHAnsi"/>
+                <w:sz w:val="22"/>
+                <w:szCs w:val="22"/>
+              </w:rPr>
+              <w:t xml:space="preserve">, </w:t>
+            </w:r>
+            <w:r>
+              <w:rPr>
+                <w:rFonts w:asciiTheme="majorHAnsi" w:hAnsiTheme="majorHAnsi" w:cstheme="majorHAnsi"/>
+                <w:sz w:val="22"/>
+                <w:szCs w:val="22"/>
+              </w:rPr>
+              <w:t>GradeP</w:t>
+            </w:r>
+            <w:r>
+              <w:rPr>
+                <w:rFonts w:asciiTheme="majorHAnsi" w:hAnsiTheme="majorHAnsi" w:cstheme="majorHAnsi"/>
+                <w:sz w:val="22"/>
+                <w:szCs w:val="22"/>
+              </w:rPr>
+              <w:t>oints</w:t>
+            </w:r>
+            <w:r>
+              <w:rPr>
+                <w:rFonts w:asciiTheme="majorHAnsi" w:hAnsiTheme="majorHAnsi" w:cstheme="majorHAnsi"/>
+                <w:sz w:val="22"/>
+                <w:szCs w:val="22"/>
+              </w:rPr>
+              <w:t xml:space="preserve">, </w:t>
+            </w:r>
+            <w:r>
+              <w:rPr>
+                <w:rFonts w:asciiTheme="majorHAnsi" w:hAnsiTheme="majorHAnsi" w:cstheme="majorHAnsi"/>
+                <w:sz w:val="22"/>
+                <w:szCs w:val="22"/>
+              </w:rPr>
+              <w:t>A</w:t>
+            </w:r>
+            <w:r>
+              <w:rPr>
+                <w:rFonts w:asciiTheme="majorHAnsi" w:hAnsiTheme="majorHAnsi" w:cstheme="majorHAnsi"/>
+                <w:sz w:val="22"/>
+                <w:szCs w:val="22"/>
+              </w:rPr>
+              <w:t xml:space="preserve">dvisors, and </w:t>
+            </w:r>
+            <w:r>
+              <w:rPr>
+                <w:rFonts w:asciiTheme="majorHAnsi" w:hAnsiTheme="majorHAnsi" w:cstheme="majorHAnsi"/>
+                <w:sz w:val="22"/>
+                <w:szCs w:val="22"/>
+              </w:rPr>
+              <w:t>T</w:t>
+            </w:r>
+            <w:r>
+              <w:rPr>
+                <w:rFonts w:asciiTheme="majorHAnsi" w:hAnsiTheme="majorHAnsi" w:cstheme="majorHAnsi"/>
+                <w:sz w:val="22"/>
+                <w:szCs w:val="22"/>
+              </w:rPr>
+              <w:t>erm</w:t>
+            </w:r>
+            <w:r>
+              <w:rPr>
+                <w:rFonts w:asciiTheme="majorHAnsi" w:hAnsiTheme="majorHAnsi" w:cstheme="majorHAnsi"/>
+                <w:sz w:val="22"/>
+                <w:szCs w:val="22"/>
+              </w:rPr>
+              <w:t>s</w:t>
             </w:r>
           </w:p>
         </w:tc>
@@ -2741,25 +2997,47 @@
                 <w:sz w:val="22"/>
                 <w:szCs w:val="22"/>
               </w:rPr>
-              <w:t xml:space="preserve">students, </w:t>
-            </w:r>
-            <w:proofErr w:type="spellStart"/>
-            <w:r>
-              <w:rPr>
-                <w:rFonts w:asciiTheme="majorHAnsi" w:hAnsiTheme="majorHAnsi" w:cstheme="majorHAnsi"/>
-                <w:sz w:val="22"/>
-                <w:szCs w:val="22"/>
-              </w:rPr>
-              <w:t>courseschedule</w:t>
-            </w:r>
-            <w:proofErr w:type="spellEnd"/>
-            <w:r>
-              <w:rPr>
-                <w:rFonts w:asciiTheme="majorHAnsi" w:hAnsiTheme="majorHAnsi" w:cstheme="majorHAnsi"/>
-                <w:sz w:val="22"/>
-                <w:szCs w:val="22"/>
-              </w:rPr>
-              <w:t xml:space="preserve">, </w:t>
+              <w:t>S</w:t>
+            </w:r>
+            <w:r>
+              <w:rPr>
+                <w:rFonts w:asciiTheme="majorHAnsi" w:hAnsiTheme="majorHAnsi" w:cstheme="majorHAnsi"/>
+                <w:sz w:val="22"/>
+                <w:szCs w:val="22"/>
+              </w:rPr>
+              <w:t xml:space="preserve">tudents, </w:t>
+            </w:r>
+            <w:r>
+              <w:rPr>
+                <w:rFonts w:asciiTheme="majorHAnsi" w:hAnsiTheme="majorHAnsi" w:cstheme="majorHAnsi"/>
+                <w:sz w:val="22"/>
+                <w:szCs w:val="22"/>
+              </w:rPr>
+              <w:t>C</w:t>
+            </w:r>
+            <w:r>
+              <w:rPr>
+                <w:rFonts w:asciiTheme="majorHAnsi" w:hAnsiTheme="majorHAnsi" w:cstheme="majorHAnsi"/>
+                <w:sz w:val="22"/>
+                <w:szCs w:val="22"/>
+              </w:rPr>
+              <w:t>ourse</w:t>
+            </w:r>
+            <w:r>
+              <w:rPr>
+                <w:rFonts w:asciiTheme="majorHAnsi" w:hAnsiTheme="majorHAnsi" w:cstheme="majorHAnsi"/>
+                <w:sz w:val="22"/>
+                <w:szCs w:val="22"/>
+              </w:rPr>
+              <w:t>S</w:t>
+            </w:r>
+            <w:r>
+              <w:rPr>
+                <w:rFonts w:asciiTheme="majorHAnsi" w:hAnsiTheme="majorHAnsi" w:cstheme="majorHAnsi"/>
+                <w:sz w:val="22"/>
+                <w:szCs w:val="22"/>
+              </w:rPr>
+              <w:t xml:space="preserve">chedule, </w:t>
             </w:r>
             <w:r>
               <w:rPr>
@@ -2775,7 +3053,23 @@
                 <w:sz w:val="22"/>
                 <w:szCs w:val="22"/>
               </w:rPr>
-              <w:t>courses</w:t>
+              <w:t>C</w:t>
+            </w:r>
+            <w:r>
+              <w:rPr>
+                <w:rFonts w:asciiTheme="majorHAnsi" w:hAnsiTheme="majorHAnsi" w:cstheme="majorHAnsi"/>
+                <w:sz w:val="22"/>
+                <w:szCs w:val="22"/>
+              </w:rPr>
+              <w:t>ourses</w:t>
+            </w:r>
+            <w:r>
+              <w:rPr>
+                <w:rFonts w:asciiTheme="majorHAnsi" w:hAnsiTheme="majorHAnsi" w:cstheme="majorHAnsi"/>
+                <w:sz w:val="22"/>
+                <w:szCs w:val="22"/>
+              </w:rPr>
+              <w:t>, as well as modifying other table inserts</w:t>
             </w:r>
           </w:p>
         </w:tc>
@@ -3230,7 +3524,6 @@
           <w:sz w:val="22"/>
           <w:szCs w:val="22"/>
         </w:rPr>
-        <w:lastRenderedPageBreak/>
         <w:t>Presentation Preparation</w:t>
       </w:r>
     </w:p>
@@ -3405,6 +3698,14 @@
                 <w:szCs w:val="22"/>
               </w:rPr>
             </w:pPr>
+            <w:r>
+              <w:rPr>
+                <w:rFonts w:asciiTheme="majorHAnsi" w:hAnsiTheme="majorHAnsi" w:cstheme="majorHAnsi"/>
+                <w:sz w:val="22"/>
+                <w:szCs w:val="22"/>
+              </w:rPr>
+              <w:t>0%</w:t>
+            </w:r>
           </w:p>
         </w:tc>
         <w:tc>
@@ -3420,6 +3721,14 @@
                 <w:szCs w:val="22"/>
               </w:rPr>
             </w:pPr>
+            <w:r>
+              <w:rPr>
+                <w:rFonts w:asciiTheme="majorHAnsi" w:eastAsia="Cambria" w:hAnsiTheme="majorHAnsi" w:cstheme="majorHAnsi"/>
+                <w:sz w:val="22"/>
+                <w:szCs w:val="22"/>
+              </w:rPr>
+              <w:t>0</w:t>
+            </w:r>
           </w:p>
         </w:tc>
         <w:tc>
@@ -3475,6 +3784,14 @@
                 <w:szCs w:val="22"/>
               </w:rPr>
             </w:pPr>
+            <w:r>
+              <w:rPr>
+                <w:rFonts w:asciiTheme="majorHAnsi" w:hAnsiTheme="majorHAnsi" w:cstheme="majorHAnsi"/>
+                <w:sz w:val="22"/>
+                <w:szCs w:val="22"/>
+              </w:rPr>
+              <w:t>100%</w:t>
+            </w:r>
           </w:p>
         </w:tc>
         <w:tc>
@@ -3490,6 +3807,14 @@
                 <w:szCs w:val="22"/>
               </w:rPr>
             </w:pPr>
+            <w:r>
+              <w:rPr>
+                <w:rFonts w:asciiTheme="majorHAnsi" w:eastAsia="Cambria" w:hAnsiTheme="majorHAnsi" w:cstheme="majorHAnsi"/>
+                <w:sz w:val="22"/>
+                <w:szCs w:val="22"/>
+              </w:rPr>
+              <w:t>2</w:t>
+            </w:r>
           </w:p>
         </w:tc>
         <w:tc>
@@ -3771,7 +4096,7 @@
                 <w:sz w:val="22"/>
                 <w:szCs w:val="22"/>
               </w:rPr>
-              <w:t>1</w:t>
+              <w:t>2</w:t>
             </w:r>
           </w:p>
         </w:tc>
@@ -3865,7 +4190,7 @@
                 <w:sz w:val="22"/>
                 <w:szCs w:val="22"/>
               </w:rPr>
-              <w:t>1</w:t>
+              <w:t>3</w:t>
             </w:r>
           </w:p>
         </w:tc>
@@ -3960,19 +4285,11 @@
           <w:rFonts w:asciiTheme="majorHAnsi" w:hAnsiTheme="majorHAnsi" w:cstheme="majorHAnsi"/>
         </w:rPr>
       </w:pPr>
-      <w:proofErr w:type="spellStart"/>
-      <w:r>
-        <w:rPr>
-          <w:rFonts w:asciiTheme="majorHAnsi" w:hAnsiTheme="majorHAnsi" w:cstheme="majorHAnsi"/>
-        </w:rPr>
-        <w:t>Github</w:t>
-      </w:r>
-      <w:proofErr w:type="spellEnd"/>
-      <w:r>
-        <w:rPr>
-          <w:rFonts w:asciiTheme="majorHAnsi" w:hAnsiTheme="majorHAnsi" w:cstheme="majorHAnsi"/>
-        </w:rPr>
-        <w:t>: For collaboration and version control</w:t>
+      <w:r>
+        <w:rPr>
+          <w:rFonts w:asciiTheme="majorHAnsi" w:hAnsiTheme="majorHAnsi" w:cstheme="majorHAnsi"/>
+        </w:rPr>
+        <w:t>Github: For collaboration and version control</w:t>
       </w:r>
     </w:p>
     <w:p>
@@ -3987,19 +4304,11 @@
           <w:rFonts w:asciiTheme="majorHAnsi" w:hAnsiTheme="majorHAnsi" w:cstheme="majorHAnsi"/>
         </w:rPr>
       </w:pPr>
-      <w:proofErr w:type="spellStart"/>
-      <w:r>
-        <w:rPr>
-          <w:rFonts w:asciiTheme="majorHAnsi" w:hAnsiTheme="majorHAnsi" w:cstheme="majorHAnsi"/>
-        </w:rPr>
-        <w:t>LucidChart</w:t>
-      </w:r>
-      <w:proofErr w:type="spellEnd"/>
-      <w:r>
-        <w:rPr>
-          <w:rFonts w:asciiTheme="majorHAnsi" w:hAnsiTheme="majorHAnsi" w:cstheme="majorHAnsi"/>
-        </w:rPr>
-        <w:t>: ERD</w:t>
+      <w:r>
+        <w:rPr>
+          <w:rFonts w:asciiTheme="majorHAnsi" w:hAnsiTheme="majorHAnsi" w:cstheme="majorHAnsi"/>
+        </w:rPr>
+        <w:t>LucidChart: ERD</w:t>
       </w:r>
     </w:p>
     <w:p>
@@ -4043,7 +4352,19 @@
         <w:rPr>
           <w:rFonts w:asciiTheme="majorHAnsi" w:hAnsiTheme="majorHAnsi" w:cstheme="majorHAnsi"/>
         </w:rPr>
-        <w:t>for database</w:t>
+        <w:t xml:space="preserve">for </w:t>
+      </w:r>
+      <w:r>
+        <w:rPr>
+          <w:rFonts w:asciiTheme="majorHAnsi" w:hAnsiTheme="majorHAnsi" w:cstheme="majorHAnsi"/>
+        </w:rPr>
+        <w:t xml:space="preserve">local </w:t>
+      </w:r>
+      <w:r>
+        <w:rPr>
+          <w:rFonts w:asciiTheme="majorHAnsi" w:hAnsiTheme="majorHAnsi" w:cstheme="majorHAnsi"/>
+        </w:rPr>
+        <w:t>database</w:t>
       </w:r>
     </w:p>
     <w:p>
@@ -4134,21 +4455,7 @@
         <w:rPr>
           <w:rFonts w:asciiTheme="majorHAnsi" w:hAnsiTheme="majorHAnsi" w:cstheme="majorHAnsi"/>
         </w:rPr>
-        <w:t xml:space="preserve">Tables are named using </w:t>
-      </w:r>
-      <w:proofErr w:type="spellStart"/>
-      <w:r>
-        <w:rPr>
-          <w:rFonts w:asciiTheme="majorHAnsi" w:hAnsiTheme="majorHAnsi" w:cstheme="majorHAnsi"/>
-        </w:rPr>
-        <w:t>PascalCase</w:t>
-      </w:r>
-      <w:proofErr w:type="spellEnd"/>
-      <w:r>
-        <w:rPr>
-          <w:rFonts w:asciiTheme="majorHAnsi" w:hAnsiTheme="majorHAnsi" w:cstheme="majorHAnsi"/>
-        </w:rPr>
-        <w:t xml:space="preserve"> to represent entities (e.g., Students, Professors, Courses).</w:t>
+        <w:t>Tables are named using PascalCase to represent entities (e.g., Students, Professors, Courses).</w:t>
       </w:r>
     </w:p>
     <w:p>
@@ -4167,35 +4474,7 @@
         <w:rPr>
           <w:rFonts w:asciiTheme="majorHAnsi" w:hAnsiTheme="majorHAnsi" w:cstheme="majorHAnsi"/>
         </w:rPr>
-        <w:t xml:space="preserve">Singular naming is used to represent a single entity (e.g., </w:t>
-      </w:r>
-      <w:proofErr w:type="spellStart"/>
-      <w:r>
-        <w:rPr>
-          <w:rFonts w:asciiTheme="majorHAnsi" w:hAnsiTheme="majorHAnsi" w:cstheme="majorHAnsi"/>
-        </w:rPr>
-        <w:t>CourseSchedule</w:t>
-      </w:r>
-      <w:proofErr w:type="spellEnd"/>
-      <w:r>
-        <w:rPr>
-          <w:rFonts w:asciiTheme="majorHAnsi" w:hAnsiTheme="majorHAnsi" w:cstheme="majorHAnsi"/>
-        </w:rPr>
-        <w:t xml:space="preserve"> instead of </w:t>
-      </w:r>
-      <w:proofErr w:type="spellStart"/>
-      <w:r>
-        <w:rPr>
-          <w:rFonts w:asciiTheme="majorHAnsi" w:hAnsiTheme="majorHAnsi" w:cstheme="majorHAnsi"/>
-        </w:rPr>
-        <w:t>CourseSchedules</w:t>
-      </w:r>
-      <w:proofErr w:type="spellEnd"/>
-      <w:r>
-        <w:rPr>
-          <w:rFonts w:asciiTheme="majorHAnsi" w:hAnsiTheme="majorHAnsi" w:cstheme="majorHAnsi"/>
-        </w:rPr>
-        <w:t>).</w:t>
+        <w:t>Singular naming is used to represent a single entity (e.g., CourseSchedule instead of CourseSchedules).</w:t>
       </w:r>
     </w:p>
     <w:p>
@@ -4235,49 +4514,7 @@
         <w:rPr>
           <w:rFonts w:asciiTheme="majorHAnsi" w:hAnsiTheme="majorHAnsi" w:cstheme="majorHAnsi"/>
         </w:rPr>
-        <w:t xml:space="preserve">Column names use camelCase format (e.g., </w:t>
-      </w:r>
-      <w:proofErr w:type="spellStart"/>
-      <w:r>
-        <w:rPr>
-          <w:rFonts w:asciiTheme="majorHAnsi" w:hAnsiTheme="majorHAnsi" w:cstheme="majorHAnsi"/>
-        </w:rPr>
-        <w:t>firstName</w:t>
-      </w:r>
-      <w:proofErr w:type="spellEnd"/>
-      <w:r>
-        <w:rPr>
-          <w:rFonts w:asciiTheme="majorHAnsi" w:hAnsiTheme="majorHAnsi" w:cstheme="majorHAnsi"/>
-        </w:rPr>
-        <w:t xml:space="preserve">, </w:t>
-      </w:r>
-      <w:proofErr w:type="spellStart"/>
-      <w:r>
-        <w:rPr>
-          <w:rFonts w:asciiTheme="majorHAnsi" w:hAnsiTheme="majorHAnsi" w:cstheme="majorHAnsi"/>
-        </w:rPr>
-        <w:t>lastName</w:t>
-      </w:r>
-      <w:proofErr w:type="spellEnd"/>
-      <w:r>
-        <w:rPr>
-          <w:rFonts w:asciiTheme="majorHAnsi" w:hAnsiTheme="majorHAnsi" w:cstheme="majorHAnsi"/>
-        </w:rPr>
-        <w:t xml:space="preserve">, </w:t>
-      </w:r>
-      <w:proofErr w:type="spellStart"/>
-      <w:r>
-        <w:rPr>
-          <w:rFonts w:asciiTheme="majorHAnsi" w:hAnsiTheme="majorHAnsi" w:cstheme="majorHAnsi"/>
-        </w:rPr>
-        <w:t>courseNumber</w:t>
-      </w:r>
-      <w:proofErr w:type="spellEnd"/>
-      <w:r>
-        <w:rPr>
-          <w:rFonts w:asciiTheme="majorHAnsi" w:hAnsiTheme="majorHAnsi" w:cstheme="majorHAnsi"/>
-        </w:rPr>
-        <w:t>).</w:t>
+        <w:t>Column names use camelCase format (e.g., firstName, lastName, courseNumber).</w:t>
       </w:r>
     </w:p>
     <w:p>
@@ -4296,49 +4533,7 @@
         <w:rPr>
           <w:rFonts w:asciiTheme="majorHAnsi" w:hAnsiTheme="majorHAnsi" w:cstheme="majorHAnsi"/>
         </w:rPr>
-        <w:t>Foreign key columns follow the naming pattern &lt;</w:t>
-      </w:r>
-      <w:proofErr w:type="spellStart"/>
-      <w:r>
-        <w:rPr>
-          <w:rFonts w:asciiTheme="majorHAnsi" w:hAnsiTheme="majorHAnsi" w:cstheme="majorHAnsi"/>
-        </w:rPr>
-        <w:t>ReferencedTableName</w:t>
-      </w:r>
-      <w:proofErr w:type="spellEnd"/>
-      <w:r>
-        <w:rPr>
-          <w:rFonts w:asciiTheme="majorHAnsi" w:hAnsiTheme="majorHAnsi" w:cstheme="majorHAnsi"/>
-        </w:rPr>
-        <w:t xml:space="preserve">&gt;ID (e.g., </w:t>
-      </w:r>
-      <w:proofErr w:type="spellStart"/>
-      <w:r>
-        <w:rPr>
-          <w:rFonts w:asciiTheme="majorHAnsi" w:hAnsiTheme="majorHAnsi" w:cstheme="majorHAnsi"/>
-        </w:rPr>
-        <w:t>ProfessorID</w:t>
-      </w:r>
-      <w:proofErr w:type="spellEnd"/>
-      <w:r>
-        <w:rPr>
-          <w:rFonts w:asciiTheme="majorHAnsi" w:hAnsiTheme="majorHAnsi" w:cstheme="majorHAnsi"/>
-        </w:rPr>
-        <w:t xml:space="preserve">, </w:t>
-      </w:r>
-      <w:proofErr w:type="spellStart"/>
-      <w:r>
-        <w:rPr>
-          <w:rFonts w:asciiTheme="majorHAnsi" w:hAnsiTheme="majorHAnsi" w:cstheme="majorHAnsi"/>
-        </w:rPr>
-        <w:t>SubjectID</w:t>
-      </w:r>
-      <w:proofErr w:type="spellEnd"/>
-      <w:r>
-        <w:rPr>
-          <w:rFonts w:asciiTheme="majorHAnsi" w:hAnsiTheme="majorHAnsi" w:cstheme="majorHAnsi"/>
-        </w:rPr>
-        <w:t>).</w:t>
+        <w:t>Foreign key columns follow the naming pattern &lt;ReferencedTableName&gt;ID (e.g., ProfessorID, SubjectID).</w:t>
       </w:r>
     </w:p>
     <w:p>
@@ -4397,35 +4592,7 @@
         <w:rPr>
           <w:rFonts w:asciiTheme="majorHAnsi" w:hAnsiTheme="majorHAnsi" w:cstheme="majorHAnsi"/>
         </w:rPr>
-        <w:t xml:space="preserve">Primary key fields use the table name followed by ID (e.g., </w:t>
-      </w:r>
-      <w:proofErr w:type="spellStart"/>
-      <w:r>
-        <w:rPr>
-          <w:rFonts w:asciiTheme="majorHAnsi" w:hAnsiTheme="majorHAnsi" w:cstheme="majorHAnsi"/>
-        </w:rPr>
-        <w:t>StudentID</w:t>
-      </w:r>
-      <w:proofErr w:type="spellEnd"/>
-      <w:r>
-        <w:rPr>
-          <w:rFonts w:asciiTheme="majorHAnsi" w:hAnsiTheme="majorHAnsi" w:cstheme="majorHAnsi"/>
-        </w:rPr>
-        <w:t xml:space="preserve">, </w:t>
-      </w:r>
-      <w:proofErr w:type="spellStart"/>
-      <w:r>
-        <w:rPr>
-          <w:rFonts w:asciiTheme="majorHAnsi" w:hAnsiTheme="majorHAnsi" w:cstheme="majorHAnsi"/>
-        </w:rPr>
-        <w:t>CourseID</w:t>
-      </w:r>
-      <w:proofErr w:type="spellEnd"/>
-      <w:r>
-        <w:rPr>
-          <w:rFonts w:asciiTheme="majorHAnsi" w:hAnsiTheme="majorHAnsi" w:cstheme="majorHAnsi"/>
-        </w:rPr>
-        <w:t>).</w:t>
+        <w:t>Primary key fields use the table name followed by ID (e.g., StudentID, CourseID).</w:t>
       </w:r>
     </w:p>
     <w:p>
@@ -4444,21 +4611,7 @@
         <w:rPr>
           <w:rFonts w:asciiTheme="majorHAnsi" w:hAnsiTheme="majorHAnsi" w:cstheme="majorHAnsi"/>
         </w:rPr>
-        <w:t xml:space="preserve">Primary key constraints are named with the prefix PK_ followed by the table name (e.g., </w:t>
-      </w:r>
-      <w:proofErr w:type="spellStart"/>
-      <w:r>
-        <w:rPr>
-          <w:rFonts w:asciiTheme="majorHAnsi" w:hAnsiTheme="majorHAnsi" w:cstheme="majorHAnsi"/>
-        </w:rPr>
-        <w:t>PK_Students</w:t>
-      </w:r>
-      <w:proofErr w:type="spellEnd"/>
-      <w:r>
-        <w:rPr>
-          <w:rFonts w:asciiTheme="majorHAnsi" w:hAnsiTheme="majorHAnsi" w:cstheme="majorHAnsi"/>
-        </w:rPr>
-        <w:t>).</w:t>
+        <w:t>Primary key constraints are named with the prefix PK_ followed by the table name (e.g., PK_Students).</w:t>
       </w:r>
     </w:p>
     <w:p>
@@ -4489,7 +4642,6 @@
           <w:b/>
           <w:bCs/>
         </w:rPr>
-        <w:lastRenderedPageBreak/>
         <w:t>Foreign Key Constraints:</w:t>
       </w:r>
     </w:p>
@@ -4509,63 +4661,7 @@
         <w:rPr>
           <w:rFonts w:asciiTheme="majorHAnsi" w:hAnsiTheme="majorHAnsi" w:cstheme="majorHAnsi"/>
         </w:rPr>
-        <w:t>Foreign key constraints are named with the prefix FK_ followed by &lt;</w:t>
-      </w:r>
-      <w:proofErr w:type="spellStart"/>
-      <w:r>
-        <w:rPr>
-          <w:rFonts w:asciiTheme="majorHAnsi" w:hAnsiTheme="majorHAnsi" w:cstheme="majorHAnsi"/>
-        </w:rPr>
-        <w:t>ReferencingTable</w:t>
-      </w:r>
-      <w:proofErr w:type="spellEnd"/>
-      <w:r>
-        <w:rPr>
-          <w:rFonts w:asciiTheme="majorHAnsi" w:hAnsiTheme="majorHAnsi" w:cstheme="majorHAnsi"/>
-        </w:rPr>
-        <w:t>&gt;_&lt;</w:t>
-      </w:r>
-      <w:proofErr w:type="spellStart"/>
-      <w:r>
-        <w:rPr>
-          <w:rFonts w:asciiTheme="majorHAnsi" w:hAnsiTheme="majorHAnsi" w:cstheme="majorHAnsi"/>
-        </w:rPr>
-        <w:t>ReferencedTable</w:t>
-      </w:r>
-      <w:proofErr w:type="spellEnd"/>
-      <w:r>
-        <w:rPr>
-          <w:rFonts w:asciiTheme="majorHAnsi" w:hAnsiTheme="majorHAnsi" w:cstheme="majorHAnsi"/>
-        </w:rPr>
-        <w:t xml:space="preserve">&gt; (e.g., </w:t>
-      </w:r>
-      <w:proofErr w:type="spellStart"/>
-      <w:r>
-        <w:rPr>
-          <w:rFonts w:asciiTheme="majorHAnsi" w:hAnsiTheme="majorHAnsi" w:cstheme="majorHAnsi"/>
-        </w:rPr>
-        <w:t>FK_CourseSchedule_Courses</w:t>
-      </w:r>
-      <w:proofErr w:type="spellEnd"/>
-      <w:r>
-        <w:rPr>
-          <w:rFonts w:asciiTheme="majorHAnsi" w:hAnsiTheme="majorHAnsi" w:cstheme="majorHAnsi"/>
-        </w:rPr>
-        <w:t xml:space="preserve">, </w:t>
-      </w:r>
-      <w:proofErr w:type="spellStart"/>
-      <w:r>
-        <w:rPr>
-          <w:rFonts w:asciiTheme="majorHAnsi" w:hAnsiTheme="majorHAnsi" w:cstheme="majorHAnsi"/>
-        </w:rPr>
-        <w:t>FK_Enrollments_Students</w:t>
-      </w:r>
-      <w:proofErr w:type="spellEnd"/>
-      <w:r>
-        <w:rPr>
-          <w:rFonts w:asciiTheme="majorHAnsi" w:hAnsiTheme="majorHAnsi" w:cstheme="majorHAnsi"/>
-        </w:rPr>
-        <w:t>).</w:t>
+        <w:t>Foreign key constraints are named with the prefix FK_ followed by &lt;ReferencingTable&gt;_&lt;ReferencedTable&gt; (e.g., FK_CourseSchedule_Courses, FK_Enrollments_Students).</w:t>
       </w:r>
     </w:p>
     <w:p>
@@ -4605,35 +4701,7 @@
         <w:rPr>
           <w:rFonts w:asciiTheme="majorHAnsi" w:hAnsiTheme="majorHAnsi" w:cstheme="majorHAnsi"/>
         </w:rPr>
-        <w:t xml:space="preserve">Lookup/reference tables use a descriptive name (e.g., </w:t>
-      </w:r>
-      <w:proofErr w:type="spellStart"/>
-      <w:r>
-        <w:rPr>
-          <w:rFonts w:asciiTheme="majorHAnsi" w:hAnsiTheme="majorHAnsi" w:cstheme="majorHAnsi"/>
-        </w:rPr>
-        <w:t>CourseType</w:t>
-      </w:r>
-      <w:proofErr w:type="spellEnd"/>
-      <w:r>
-        <w:rPr>
-          <w:rFonts w:asciiTheme="majorHAnsi" w:hAnsiTheme="majorHAnsi" w:cstheme="majorHAnsi"/>
-        </w:rPr>
-        <w:t xml:space="preserve">, </w:t>
-      </w:r>
-      <w:proofErr w:type="spellStart"/>
-      <w:r>
-        <w:rPr>
-          <w:rFonts w:asciiTheme="majorHAnsi" w:hAnsiTheme="majorHAnsi" w:cstheme="majorHAnsi"/>
-        </w:rPr>
-        <w:t>GradePoints</w:t>
-      </w:r>
-      <w:proofErr w:type="spellEnd"/>
-      <w:r>
-        <w:rPr>
-          <w:rFonts w:asciiTheme="majorHAnsi" w:hAnsiTheme="majorHAnsi" w:cstheme="majorHAnsi"/>
-        </w:rPr>
-        <w:t>) indicating their purpose.</w:t>
+        <w:t>Lookup/reference tables use a descriptive name (e.g., CourseType, GradePoints) indicating their purpose.</w:t>
       </w:r>
     </w:p>
     <w:p>
@@ -4669,33 +4737,11 @@
           <w:rFonts w:asciiTheme="majorHAnsi" w:hAnsiTheme="majorHAnsi" w:cstheme="majorHAnsi"/>
         </w:rPr>
       </w:pPr>
-      <w:proofErr w:type="spellStart"/>
-      <w:r>
-        <w:rPr>
-          <w:rFonts w:asciiTheme="majorHAnsi" w:hAnsiTheme="majorHAnsi" w:cstheme="majorHAnsi"/>
-        </w:rPr>
-        <w:t>CourseSchedule</w:t>
-      </w:r>
-      <w:proofErr w:type="spellEnd"/>
-      <w:r>
-        <w:rPr>
-          <w:rFonts w:asciiTheme="majorHAnsi" w:hAnsiTheme="majorHAnsi" w:cstheme="majorHAnsi"/>
-        </w:rPr>
-        <w:t xml:space="preserve"> uses CourseTypeID to reference </w:t>
-      </w:r>
-      <w:proofErr w:type="spellStart"/>
-      <w:r>
-        <w:rPr>
-          <w:rFonts w:asciiTheme="majorHAnsi" w:hAnsiTheme="majorHAnsi" w:cstheme="majorHAnsi"/>
-        </w:rPr>
-        <w:t>CourseType</w:t>
-      </w:r>
-      <w:proofErr w:type="spellEnd"/>
-      <w:r>
-        <w:rPr>
-          <w:rFonts w:asciiTheme="majorHAnsi" w:hAnsiTheme="majorHAnsi" w:cstheme="majorHAnsi"/>
-        </w:rPr>
-        <w:t xml:space="preserve"> instead of a descriptive field for meeting type.</w:t>
+      <w:r>
+        <w:rPr>
+          <w:rFonts w:asciiTheme="majorHAnsi" w:hAnsiTheme="majorHAnsi" w:cstheme="majorHAnsi"/>
+        </w:rPr>
+        <w:t>CourseSchedule uses CourseTypeID to reference CourseType instead of a descriptive field for meeting type.</w:t>
       </w:r>
     </w:p>
     <w:p>
@@ -4714,35 +4760,7 @@
         <w:rPr>
           <w:rFonts w:asciiTheme="majorHAnsi" w:hAnsiTheme="majorHAnsi" w:cstheme="majorHAnsi"/>
         </w:rPr>
-        <w:t xml:space="preserve">GPA-related data, when present, uses tables like </w:t>
-      </w:r>
-      <w:proofErr w:type="spellStart"/>
-      <w:r>
-        <w:rPr>
-          <w:rFonts w:asciiTheme="majorHAnsi" w:hAnsiTheme="majorHAnsi" w:cstheme="majorHAnsi"/>
-        </w:rPr>
-        <w:t>GPAHistory</w:t>
-      </w:r>
-      <w:proofErr w:type="spellEnd"/>
-      <w:r>
-        <w:rPr>
-          <w:rFonts w:asciiTheme="majorHAnsi" w:hAnsiTheme="majorHAnsi" w:cstheme="majorHAnsi"/>
-        </w:rPr>
-        <w:t xml:space="preserve"> and </w:t>
-      </w:r>
-      <w:proofErr w:type="spellStart"/>
-      <w:r>
-        <w:rPr>
-          <w:rFonts w:asciiTheme="majorHAnsi" w:hAnsiTheme="majorHAnsi" w:cstheme="majorHAnsi"/>
-        </w:rPr>
-        <w:t>GradePoints</w:t>
-      </w:r>
-      <w:proofErr w:type="spellEnd"/>
-      <w:r>
-        <w:rPr>
-          <w:rFonts w:asciiTheme="majorHAnsi" w:hAnsiTheme="majorHAnsi" w:cstheme="majorHAnsi"/>
-        </w:rPr>
-        <w:t xml:space="preserve"> for clarity and standardization.</w:t>
+        <w:t>GPA-related data, when present, uses tables like GPAHistory and GradePoints for clarity and standardization.</w:t>
       </w:r>
     </w:p>
     <w:p>
@@ -4833,39 +4851,7 @@
           <w:rFonts w:asciiTheme="majorHAnsi" w:hAnsiTheme="majorHAnsi" w:cstheme="majorHAnsi"/>
           <w:sz w:val="20"/>
         </w:rPr>
-        <w:t xml:space="preserve">: The design assumes that students may change their names without losing historical records (such as enrollment history). The </w:t>
-      </w:r>
-      <w:proofErr w:type="gramStart"/>
-      <w:r>
-        <w:rPr>
-          <w:rFonts w:asciiTheme="majorHAnsi" w:hAnsiTheme="majorHAnsi" w:cstheme="majorHAnsi"/>
-          <w:sz w:val="20"/>
-        </w:rPr>
-        <w:t>Students</w:t>
-      </w:r>
-      <w:proofErr w:type="gramEnd"/>
-      <w:r>
-        <w:rPr>
-          <w:rFonts w:asciiTheme="majorHAnsi" w:hAnsiTheme="majorHAnsi" w:cstheme="majorHAnsi"/>
-          <w:sz w:val="20"/>
-        </w:rPr>
-        <w:t xml:space="preserve"> table directly updates the FirstName and LastName fields to reflect the name change. The </w:t>
-      </w:r>
-      <w:proofErr w:type="spellStart"/>
-      <w:r>
-        <w:rPr>
-          <w:rFonts w:asciiTheme="majorHAnsi" w:hAnsiTheme="majorHAnsi" w:cstheme="majorHAnsi"/>
-          <w:sz w:val="20"/>
-        </w:rPr>
-        <w:t>StudentID</w:t>
-      </w:r>
-      <w:proofErr w:type="spellEnd"/>
-      <w:r>
-        <w:rPr>
-          <w:rFonts w:asciiTheme="majorHAnsi" w:hAnsiTheme="majorHAnsi" w:cstheme="majorHAnsi"/>
-          <w:sz w:val="20"/>
-        </w:rPr>
-        <w:t xml:space="preserve"> remains consistent as the primary identifier, ensuring continuity of records.</w:t>
+        <w:t>: The design assumes that students may change their names without losing historical records (such as enrollment history). The Students table directly updates the FirstName and LastName fields to reflect the name change. The StudentID remains consistent as the primary identifier, ensuring continuity of records.</w:t>
       </w:r>
     </w:p>
     <w:p>
@@ -4893,39 +4879,7 @@
           <w:rFonts w:asciiTheme="majorHAnsi" w:hAnsiTheme="majorHAnsi" w:cstheme="majorHAnsi"/>
           <w:sz w:val="20"/>
         </w:rPr>
-        <w:t xml:space="preserve">: Similarly, if a professor changes their name, their </w:t>
-      </w:r>
-      <w:proofErr w:type="spellStart"/>
-      <w:r>
-        <w:rPr>
-          <w:rFonts w:asciiTheme="majorHAnsi" w:hAnsiTheme="majorHAnsi" w:cstheme="majorHAnsi"/>
-          <w:sz w:val="20"/>
-        </w:rPr>
-        <w:t>ProfessorID</w:t>
-      </w:r>
-      <w:proofErr w:type="spellEnd"/>
-      <w:r>
-        <w:rPr>
-          <w:rFonts w:asciiTheme="majorHAnsi" w:hAnsiTheme="majorHAnsi" w:cstheme="majorHAnsi"/>
-          <w:sz w:val="20"/>
-        </w:rPr>
-        <w:t xml:space="preserve"> remains the primary identifier, while the </w:t>
-      </w:r>
-      <w:proofErr w:type="spellStart"/>
-      <w:r>
-        <w:rPr>
-          <w:rFonts w:asciiTheme="majorHAnsi" w:hAnsiTheme="majorHAnsi" w:cstheme="majorHAnsi"/>
-          <w:sz w:val="20"/>
-        </w:rPr>
-        <w:t>ProfessorName</w:t>
-      </w:r>
-      <w:proofErr w:type="spellEnd"/>
-      <w:r>
-        <w:rPr>
-          <w:rFonts w:asciiTheme="majorHAnsi" w:hAnsiTheme="majorHAnsi" w:cstheme="majorHAnsi"/>
-          <w:sz w:val="20"/>
-        </w:rPr>
-        <w:t xml:space="preserve"> field can be updated without affecting historical course assignments or records.</w:t>
+        <w:t>: Similarly, if a professor changes their name, their ProfessorID remains the primary identifier, while the ProfessorName field can be updated without affecting historical course assignments or records.</w:t>
       </w:r>
     </w:p>
     <w:p>
@@ -4963,7 +4917,6 @@
         </w:rPr>
         <w:t xml:space="preserve">The design addresses co-teaching by introducing a </w:t>
       </w:r>
-      <w:proofErr w:type="spellStart"/>
       <w:r>
         <w:rPr>
           <w:rFonts w:asciiTheme="majorHAnsi" w:hAnsiTheme="majorHAnsi" w:cstheme="majorHAnsi"/>
@@ -4973,7 +4926,6 @@
         </w:rPr>
         <w:t>ProfessorAssignments</w:t>
       </w:r>
-      <w:proofErr w:type="spellEnd"/>
       <w:r>
         <w:rPr>
           <w:rFonts w:asciiTheme="majorHAnsi" w:hAnsiTheme="majorHAnsi" w:cstheme="majorHAnsi"/>
@@ -4997,7 +4949,6 @@
         </w:rPr>
         <w:t xml:space="preserve"> and </w:t>
       </w:r>
-      <w:proofErr w:type="spellStart"/>
       <w:r>
         <w:rPr>
           <w:rFonts w:asciiTheme="majorHAnsi" w:hAnsiTheme="majorHAnsi" w:cstheme="majorHAnsi"/>
@@ -5007,7 +4958,6 @@
         </w:rPr>
         <w:t>CourseSchedule</w:t>
       </w:r>
-      <w:proofErr w:type="spellEnd"/>
       <w:r>
         <w:rPr>
           <w:rFonts w:asciiTheme="majorHAnsi" w:hAnsiTheme="majorHAnsi" w:cstheme="majorHAnsi"/>
@@ -5060,7 +5010,6 @@
         </w:rPr>
         <w:t xml:space="preserve">: Since each course section in the </w:t>
       </w:r>
-      <w:proofErr w:type="spellStart"/>
       <w:r>
         <w:rPr>
           <w:rFonts w:asciiTheme="majorHAnsi" w:hAnsiTheme="majorHAnsi" w:cstheme="majorHAnsi"/>
@@ -5070,45 +5019,12 @@
         </w:rPr>
         <w:t>CourseSchedule</w:t>
       </w:r>
-      <w:proofErr w:type="spellEnd"/>
-      <w:r>
-        <w:rPr>
-          <w:rFonts w:asciiTheme="majorHAnsi" w:hAnsiTheme="majorHAnsi" w:cstheme="majorHAnsi"/>
-          <w:sz w:val="20"/>
-        </w:rPr>
-        <w:t xml:space="preserve"> table is associated with a </w:t>
-      </w:r>
-      <w:proofErr w:type="spellStart"/>
-      <w:r>
-        <w:rPr>
-          <w:rFonts w:asciiTheme="majorHAnsi" w:hAnsiTheme="majorHAnsi" w:cstheme="majorHAnsi"/>
-          <w:sz w:val="20"/>
-        </w:rPr>
-        <w:t>RoomID</w:t>
-      </w:r>
-      <w:proofErr w:type="spellEnd"/>
-      <w:r>
-        <w:rPr>
-          <w:rFonts w:asciiTheme="majorHAnsi" w:hAnsiTheme="majorHAnsi" w:cstheme="majorHAnsi"/>
-          <w:sz w:val="20"/>
-        </w:rPr>
-        <w:t xml:space="preserve">, changing a course’s location requires updating the </w:t>
-      </w:r>
-      <w:proofErr w:type="spellStart"/>
-      <w:r>
-        <w:rPr>
-          <w:rFonts w:asciiTheme="majorHAnsi" w:hAnsiTheme="majorHAnsi" w:cstheme="majorHAnsi"/>
-          <w:sz w:val="20"/>
-        </w:rPr>
-        <w:t>RoomID</w:t>
-      </w:r>
-      <w:proofErr w:type="spellEnd"/>
-      <w:r>
-        <w:rPr>
-          <w:rFonts w:asciiTheme="majorHAnsi" w:hAnsiTheme="majorHAnsi" w:cstheme="majorHAnsi"/>
-          <w:sz w:val="20"/>
-        </w:rPr>
-        <w:t xml:space="preserve"> for that specific schedule entry. This update keeps the record intact while accurately reflecting the new location.</w:t>
+      <w:r>
+        <w:rPr>
+          <w:rFonts w:asciiTheme="majorHAnsi" w:hAnsiTheme="majorHAnsi" w:cstheme="majorHAnsi"/>
+          <w:sz w:val="20"/>
+        </w:rPr>
+        <w:t xml:space="preserve"> table is associated with a RoomID, changing a course’s location requires updating the RoomID for that specific schedule entry. This update keeps the record intact while accurately reflecting the new location.</w:t>
       </w:r>
     </w:p>
     <w:p>
@@ -5136,25 +5052,8 @@
           <w:rFonts w:asciiTheme="majorHAnsi" w:hAnsiTheme="majorHAnsi" w:cstheme="majorHAnsi"/>
           <w:sz w:val="20"/>
         </w:rPr>
-        <w:t xml:space="preserve">: For changing </w:t>
-      </w:r>
-      <w:proofErr w:type="gramStart"/>
-      <w:r>
-        <w:rPr>
-          <w:rFonts w:asciiTheme="majorHAnsi" w:hAnsiTheme="majorHAnsi" w:cstheme="majorHAnsi"/>
-          <w:sz w:val="20"/>
-        </w:rPr>
-        <w:t>professors</w:t>
-      </w:r>
-      <w:proofErr w:type="gramEnd"/>
-      <w:r>
-        <w:rPr>
-          <w:rFonts w:asciiTheme="majorHAnsi" w:hAnsiTheme="majorHAnsi" w:cstheme="majorHAnsi"/>
-          <w:sz w:val="20"/>
-        </w:rPr>
-        <w:t xml:space="preserve"> mid-semester, the </w:t>
-      </w:r>
-      <w:proofErr w:type="spellStart"/>
+        <w:t xml:space="preserve">: For changing professors mid-semester, the </w:t>
+      </w:r>
       <w:r>
         <w:rPr>
           <w:rFonts w:asciiTheme="majorHAnsi" w:hAnsiTheme="majorHAnsi" w:cstheme="majorHAnsi"/>
@@ -5164,7 +5063,6 @@
         </w:rPr>
         <w:t>ProfessorAssignments</w:t>
       </w:r>
-      <w:proofErr w:type="spellEnd"/>
       <w:r>
         <w:rPr>
           <w:rFonts w:asciiTheme="majorHAnsi" w:hAnsiTheme="majorHAnsi" w:cstheme="majorHAnsi"/>
@@ -5251,23 +5149,7 @@
           <w:rFonts w:asciiTheme="majorHAnsi" w:hAnsiTheme="majorHAnsi" w:cstheme="majorHAnsi"/>
           <w:sz w:val="20"/>
         </w:rPr>
-        <w:t xml:space="preserve">: The registrar data assumes that fields like CRN (Course Registration Number) uniquely identify each course section. Likewise, each professor, student, and room </w:t>
-      </w:r>
-      <w:proofErr w:type="gramStart"/>
-      <w:r>
-        <w:rPr>
-          <w:rFonts w:asciiTheme="majorHAnsi" w:hAnsiTheme="majorHAnsi" w:cstheme="majorHAnsi"/>
-          <w:sz w:val="20"/>
-        </w:rPr>
-        <w:t>has</w:t>
-      </w:r>
-      <w:proofErr w:type="gramEnd"/>
-      <w:r>
-        <w:rPr>
-          <w:rFonts w:asciiTheme="majorHAnsi" w:hAnsiTheme="majorHAnsi" w:cstheme="majorHAnsi"/>
-          <w:sz w:val="20"/>
-        </w:rPr>
-        <w:t xml:space="preserve"> a unique identifier in the design.</w:t>
+        <w:t>: The registrar data assumes that fields like CRN (Course Registration Number) uniquely identify each course section. Likewise, each professor, student, and room has a unique identifier in the design.</w:t>
       </w:r>
     </w:p>
     <w:p>
@@ -5325,7 +5207,6 @@
         </w:rPr>
         <w:t xml:space="preserve">: The design assumes that room assignments are valid only for the associated term. Historical room data is maintained by each specific </w:t>
       </w:r>
-      <w:proofErr w:type="spellStart"/>
       <w:r>
         <w:rPr>
           <w:rFonts w:asciiTheme="majorHAnsi" w:hAnsiTheme="majorHAnsi" w:cstheme="majorHAnsi"/>
@@ -5335,7 +5216,6 @@
         </w:rPr>
         <w:t>CourseSchedule</w:t>
       </w:r>
-      <w:proofErr w:type="spellEnd"/>
       <w:r>
         <w:rPr>
           <w:rFonts w:asciiTheme="majorHAnsi" w:hAnsiTheme="majorHAnsi" w:cstheme="majorHAnsi"/>
@@ -5386,23 +5266,7 @@
           <w:rFonts w:asciiTheme="majorHAnsi" w:hAnsiTheme="majorHAnsi" w:cstheme="majorHAnsi"/>
           <w:sz w:val="20"/>
         </w:rPr>
-        <w:t xml:space="preserve">: For simplicity, mock data was created with standardized formats (e.g., "Dr. </w:t>
-      </w:r>
-      <w:proofErr w:type="spellStart"/>
-      <w:r>
-        <w:rPr>
-          <w:rFonts w:asciiTheme="majorHAnsi" w:hAnsiTheme="majorHAnsi" w:cstheme="majorHAnsi"/>
-          <w:sz w:val="20"/>
-        </w:rPr>
-        <w:t>Firstname</w:t>
-      </w:r>
-      <w:proofErr w:type="spellEnd"/>
-      <w:r>
-        <w:rPr>
-          <w:rFonts w:asciiTheme="majorHAnsi" w:hAnsiTheme="majorHAnsi" w:cstheme="majorHAnsi"/>
-          <w:sz w:val="20"/>
-        </w:rPr>
-        <w:t xml:space="preserve"> Lastname" for professors). This ensures clarity and reduces potential mismatches during mock queries.</w:t>
+        <w:t>: For simplicity, mock data was created with standardized formats (e.g., "Dr. Firstname Lastname" for professors). This ensures clarity and reduces potential mismatches during mock queries.</w:t>
       </w:r>
     </w:p>
     <w:p>
@@ -5430,23 +5294,7 @@
           <w:rFonts w:asciiTheme="majorHAnsi" w:hAnsiTheme="majorHAnsi" w:cstheme="majorHAnsi"/>
           <w:sz w:val="20"/>
         </w:rPr>
-        <w:t xml:space="preserve">: Unique codes and names were assumed for buildings and rooms to maintain clarity, and </w:t>
-      </w:r>
-      <w:proofErr w:type="spellStart"/>
-      <w:r>
-        <w:rPr>
-          <w:rFonts w:asciiTheme="majorHAnsi" w:hAnsiTheme="majorHAnsi" w:cstheme="majorHAnsi"/>
-          <w:sz w:val="20"/>
-        </w:rPr>
-        <w:t>BuildingCode</w:t>
-      </w:r>
-      <w:proofErr w:type="spellEnd"/>
-      <w:r>
-        <w:rPr>
-          <w:rFonts w:asciiTheme="majorHAnsi" w:hAnsiTheme="majorHAnsi" w:cstheme="majorHAnsi"/>
-          <w:sz w:val="20"/>
-        </w:rPr>
-        <w:t xml:space="preserve"> was set as a foreign key in </w:t>
+        <w:t xml:space="preserve">: Unique codes and names were assumed for buildings and rooms to maintain clarity, and BuildingCode was set as a foreign key in </w:t>
       </w:r>
       <w:r>
         <w:rPr>
@@ -5620,23 +5468,7 @@
           <w:rFonts w:asciiTheme="majorHAnsi" w:hAnsiTheme="majorHAnsi" w:cstheme="majorHAnsi"/>
           <w:sz w:val="20"/>
         </w:rPr>
-        <w:t xml:space="preserve">: Initially, </w:t>
-      </w:r>
-      <w:proofErr w:type="spellStart"/>
-      <w:r>
-        <w:rPr>
-          <w:rFonts w:asciiTheme="majorHAnsi" w:hAnsiTheme="majorHAnsi" w:cstheme="majorHAnsi"/>
-          <w:sz w:val="20"/>
-        </w:rPr>
-        <w:t>BuildingName</w:t>
-      </w:r>
-      <w:proofErr w:type="spellEnd"/>
-      <w:r>
-        <w:rPr>
-          <w:rFonts w:asciiTheme="majorHAnsi" w:hAnsiTheme="majorHAnsi" w:cstheme="majorHAnsi"/>
-          <w:sz w:val="20"/>
-        </w:rPr>
-        <w:t xml:space="preserve"> was directly included in the </w:t>
+        <w:t xml:space="preserve">: Initially, BuildingName was directly included in the </w:t>
       </w:r>
       <w:r>
         <w:rPr>
@@ -5668,23 +5500,7 @@
           <w:rFonts w:asciiTheme="majorHAnsi" w:hAnsiTheme="majorHAnsi" w:cstheme="majorHAnsi"/>
           <w:sz w:val="20"/>
         </w:rPr>
-        <w:t xml:space="preserve"> table, where </w:t>
-      </w:r>
-      <w:proofErr w:type="spellStart"/>
-      <w:r>
-        <w:rPr>
-          <w:rFonts w:asciiTheme="majorHAnsi" w:hAnsiTheme="majorHAnsi" w:cstheme="majorHAnsi"/>
-          <w:sz w:val="20"/>
-        </w:rPr>
-        <w:t>BuildingCode</w:t>
-      </w:r>
-      <w:proofErr w:type="spellEnd"/>
-      <w:r>
-        <w:rPr>
-          <w:rFonts w:asciiTheme="majorHAnsi" w:hAnsiTheme="majorHAnsi" w:cstheme="majorHAnsi"/>
-          <w:sz w:val="20"/>
-        </w:rPr>
-        <w:t xml:space="preserve"> serves as the primary identifier linked to </w:t>
+        <w:t xml:space="preserve"> table, where BuildingCode serves as the primary identifier linked to </w:t>
       </w:r>
       <w:r>
         <w:rPr>
@@ -5700,23 +5516,7 @@
           <w:rFonts w:asciiTheme="majorHAnsi" w:hAnsiTheme="majorHAnsi" w:cstheme="majorHAnsi"/>
           <w:sz w:val="20"/>
         </w:rPr>
-        <w:t xml:space="preserve"> as a foreign key. This adjustment preserved normalization and reduced </w:t>
-      </w:r>
-      <w:proofErr w:type="gramStart"/>
-      <w:r>
-        <w:rPr>
-          <w:rFonts w:asciiTheme="majorHAnsi" w:hAnsiTheme="majorHAnsi" w:cstheme="majorHAnsi"/>
-          <w:sz w:val="20"/>
-        </w:rPr>
-        <w:t>redundancy</w:t>
-      </w:r>
-      <w:proofErr w:type="gramEnd"/>
-      <w:r>
-        <w:rPr>
-          <w:rFonts w:asciiTheme="majorHAnsi" w:hAnsiTheme="majorHAnsi" w:cstheme="majorHAnsi"/>
-          <w:sz w:val="20"/>
-        </w:rPr>
-        <w:t>.</w:t>
+        <w:t xml:space="preserve"> as a foreign key. This adjustment preserved normalization and reduced redundancy.</w:t>
       </w:r>
     </w:p>
     <w:p>
@@ -5763,7 +5563,6 @@
         </w:rPr>
         <w:t xml:space="preserve">: Complex relationships like co-teaching and room reassignments were managed by introducing </w:t>
       </w:r>
-      <w:proofErr w:type="spellStart"/>
       <w:r>
         <w:rPr>
           <w:rFonts w:asciiTheme="majorHAnsi" w:hAnsiTheme="majorHAnsi" w:cstheme="majorHAnsi"/>
@@ -5773,29 +5572,12 @@
         </w:rPr>
         <w:t>ProfessorAssignments</w:t>
       </w:r>
-      <w:proofErr w:type="spellEnd"/>
-      <w:r>
-        <w:rPr>
-          <w:rFonts w:asciiTheme="majorHAnsi" w:hAnsiTheme="majorHAnsi" w:cstheme="majorHAnsi"/>
-          <w:sz w:val="20"/>
-        </w:rPr>
-        <w:t xml:space="preserve"> and referencing </w:t>
-      </w:r>
-      <w:proofErr w:type="spellStart"/>
-      <w:r>
-        <w:rPr>
-          <w:rFonts w:asciiTheme="majorHAnsi" w:hAnsiTheme="majorHAnsi" w:cstheme="majorHAnsi"/>
-          <w:sz w:val="20"/>
-        </w:rPr>
-        <w:t>BuildingCode</w:t>
-      </w:r>
-      <w:proofErr w:type="spellEnd"/>
-      <w:r>
-        <w:rPr>
-          <w:rFonts w:asciiTheme="majorHAnsi" w:hAnsiTheme="majorHAnsi" w:cstheme="majorHAnsi"/>
-          <w:sz w:val="20"/>
-        </w:rPr>
-        <w:t xml:space="preserve"> in </w:t>
+      <w:r>
+        <w:rPr>
+          <w:rFonts w:asciiTheme="majorHAnsi" w:hAnsiTheme="majorHAnsi" w:cstheme="majorHAnsi"/>
+          <w:sz w:val="20"/>
+        </w:rPr>
+        <w:t xml:space="preserve"> and referencing BuildingCode in </w:t>
       </w:r>
       <w:r>
         <w:rPr>
@@ -5858,39 +5640,7 @@
           <w:rFonts w:asciiTheme="majorHAnsi" w:hAnsiTheme="majorHAnsi" w:cstheme="majorHAnsi"/>
           <w:sz w:val="20"/>
         </w:rPr>
-        <w:t xml:space="preserve">: For cases where room details were inconsistent or missing, the design ensures that each </w:t>
-      </w:r>
-      <w:proofErr w:type="spellStart"/>
-      <w:r>
-        <w:rPr>
-          <w:rFonts w:asciiTheme="majorHAnsi" w:hAnsiTheme="majorHAnsi" w:cstheme="majorHAnsi"/>
-          <w:sz w:val="20"/>
-        </w:rPr>
-        <w:t>RoomID</w:t>
-      </w:r>
-      <w:proofErr w:type="spellEnd"/>
-      <w:r>
-        <w:rPr>
-          <w:rFonts w:asciiTheme="majorHAnsi" w:hAnsiTheme="majorHAnsi" w:cstheme="majorHAnsi"/>
-          <w:sz w:val="20"/>
-        </w:rPr>
-        <w:t xml:space="preserve"> is linked to a building with a </w:t>
-      </w:r>
-      <w:proofErr w:type="spellStart"/>
-      <w:r>
-        <w:rPr>
-          <w:rFonts w:asciiTheme="majorHAnsi" w:hAnsiTheme="majorHAnsi" w:cstheme="majorHAnsi"/>
-          <w:sz w:val="20"/>
-        </w:rPr>
-        <w:t>BuildingCode</w:t>
-      </w:r>
-      <w:proofErr w:type="spellEnd"/>
-      <w:r>
-        <w:rPr>
-          <w:rFonts w:asciiTheme="majorHAnsi" w:hAnsiTheme="majorHAnsi" w:cstheme="majorHAnsi"/>
-          <w:sz w:val="20"/>
-        </w:rPr>
-        <w:t xml:space="preserve"> in </w:t>
+        <w:t xml:space="preserve">: For cases where room details were inconsistent or missing, the design ensures that each RoomID is linked to a building with a BuildingCode in </w:t>
       </w:r>
       <w:r>
         <w:rPr>
@@ -5999,69 +5749,7 @@
         <w:rPr>
           <w:rFonts w:asciiTheme="majorHAnsi" w:hAnsiTheme="majorHAnsi" w:cstheme="majorHAnsi"/>
         </w:rPr>
-        <w:t xml:space="preserve">Citations for: </w:t>
-      </w:r>
-    </w:p>
-    <w:p>
-      <w:pPr>
-        <w:rPr>
-          <w:rFonts w:asciiTheme="majorHAnsi" w:hAnsiTheme="majorHAnsi" w:cstheme="majorHAnsi"/>
-        </w:rPr>
-      </w:pPr>
-    </w:p>
-    <w:p>
-      <w:pPr>
-        <w:rPr>
-          <w:rFonts w:asciiTheme="majorHAnsi" w:hAnsiTheme="majorHAnsi" w:cstheme="majorHAnsi"/>
-        </w:rPr>
-      </w:pPr>
-      <w:r>
-        <w:rPr>
-          <w:rFonts w:asciiTheme="majorHAnsi" w:hAnsiTheme="majorHAnsi" w:cstheme="majorHAnsi"/>
-        </w:rPr>
-        <w:t xml:space="preserve">“ I didn’t use </w:t>
-      </w:r>
-      <w:proofErr w:type="gramStart"/>
-      <w:r>
-        <w:rPr>
-          <w:rFonts w:asciiTheme="majorHAnsi" w:hAnsiTheme="majorHAnsi" w:cstheme="majorHAnsi"/>
-        </w:rPr>
-        <w:t>any</w:t>
-      </w:r>
-      <w:proofErr w:type="gramEnd"/>
-      <w:r>
-        <w:rPr>
-          <w:rFonts w:asciiTheme="majorHAnsi" w:hAnsiTheme="majorHAnsi" w:cstheme="majorHAnsi"/>
-        </w:rPr>
-        <w:t xml:space="preserve"> but you might have </w:t>
-      </w:r>
-      <w:proofErr w:type="spellStart"/>
-      <w:r>
-        <w:rPr>
-          <w:rFonts w:asciiTheme="majorHAnsi" w:hAnsiTheme="majorHAnsi" w:cstheme="majorHAnsi"/>
-        </w:rPr>
-        <w:t>connor</w:t>
-      </w:r>
-      <w:proofErr w:type="spellEnd"/>
-      <w:r>
-        <w:rPr>
-          <w:rFonts w:asciiTheme="majorHAnsi" w:hAnsiTheme="majorHAnsi" w:cstheme="majorHAnsi"/>
-        </w:rPr>
-        <w:t xml:space="preserve"> </w:t>
-      </w:r>
-      <w:proofErr w:type="spellStart"/>
-      <w:r>
-        <w:rPr>
-          <w:rFonts w:asciiTheme="majorHAnsi" w:hAnsiTheme="majorHAnsi" w:cstheme="majorHAnsi"/>
-        </w:rPr>
-        <w:t>im</w:t>
-      </w:r>
-      <w:proofErr w:type="spellEnd"/>
-      <w:r>
-        <w:rPr>
-          <w:rFonts w:asciiTheme="majorHAnsi" w:hAnsiTheme="majorHAnsi" w:cstheme="majorHAnsi"/>
-        </w:rPr>
-        <w:t xml:space="preserve"> not sure”</w:t>
+        <w:t>N/A</w:t>
       </w:r>
     </w:p>
     <w:p>
@@ -6139,7 +5827,7 @@
 </file>
 
 <file path=word/endnotes.xml><?xml version="1.0" encoding="utf-8"?>
-<w:endnotes xmlns:wpc="http://schemas.microsoft.com/office/word/2010/wordprocessingCanvas" xmlns:cx="http://schemas.microsoft.com/office/drawing/2014/chartex" xmlns:cx1="http://schemas.microsoft.com/office/drawing/2015/9/8/chartex" xmlns:cx2="http://schemas.microsoft.com/office/drawing/2015/10/21/chartex" xmlns:cx3="http://schemas.microsoft.com/office/drawing/2016/5/9/chartex" xmlns:cx4="http://schemas.microsoft.com/office/drawing/2016/5/10/chartex" xmlns:cx5="http://schemas.microsoft.com/office/drawing/2016/5/11/chartex" xmlns:cx6="http://schemas.microsoft.com/office/drawing/2016/5/12/chartex" xmlns:cx7="http://schemas.microsoft.com/office/drawing/2016/5/13/chartex" xmlns:cx8="http://schemas.microsoft.com/office/drawing/2016/5/14/chartex" xmlns:mc="http://schemas.openxmlformats.org/markup-compatibility/2006" xmlns:aink="http://schemas.microsoft.com/office/drawing/2016/ink" xmlns:am3d="http://schemas.microsoft.com/office/drawing/2017/model3d" xmlns:o="urn:schemas-microsoft-com:office:office" xmlns:oel="http://schemas.microsoft.com/office/2019/extlst" xmlns:r="http://schemas.openxmlformats.org/officeDocument/2006/relationships" xmlns:m="http://schemas.openxmlformats.org/officeDocument/2006/math" xmlns:v="urn:schemas-microsoft-com:vml" xmlns:wp14="http://schemas.microsoft.com/office/word/2010/wordprocessingDrawing" xmlns:wp="http://schemas.openxmlformats.org/drawingml/2006/wordprocessingDrawing" xmlns:w10="urn:schemas-microsoft-com:office:word" xmlns:w="http://schemas.openxmlformats.org/wordprocessingml/2006/main" xmlns:w14="http://schemas.microsoft.com/office/word/2010/wordml" xmlns:w15="http://schemas.microsoft.com/office/word/2012/wordml" xmlns:w16cex="http://schemas.microsoft.com/office/word/2018/wordml/cex" xmlns:w16cid="http://schemas.microsoft.com/office/word/2016/wordml/cid" xmlns:w16="http://schemas.microsoft.com/office/word/2018/wordml" xmlns:w16du="http://schemas.microsoft.com/office/word/2023/wordml/word16du" xmlns:w16sdtdh="http://schemas.microsoft.com/office/word/2020/wordml/sdtdatahash" xmlns:w16se="http://schemas.microsoft.com/office/word/2015/wordml/symex" xmlns:wpg="http://schemas.microsoft.com/office/word/2010/wordprocessingGroup" xmlns:wpi="http://schemas.microsoft.com/office/word/2010/wordprocessingInk" xmlns:wne="http://schemas.microsoft.com/office/word/2006/wordml" xmlns:wps="http://schemas.microsoft.com/office/word/2010/wordprocessingShape" mc:Ignorable="w14 w15 w16se w16cid w16 w16cex w16sdtdh w16du wp14">
+<w:endnotes xmlns:wpc="http://schemas.microsoft.com/office/word/2010/wordprocessingCanvas" xmlns:cx="http://schemas.microsoft.com/office/drawing/2014/chartex" xmlns:cx1="http://schemas.microsoft.com/office/drawing/2015/9/8/chartex" xmlns:cx2="http://schemas.microsoft.com/office/drawing/2015/10/21/chartex" xmlns:cx3="http://schemas.microsoft.com/office/drawing/2016/5/9/chartex" xmlns:cx4="http://schemas.microsoft.com/office/drawing/2016/5/10/chartex" xmlns:cx5="http://schemas.microsoft.com/office/drawing/2016/5/11/chartex" xmlns:cx6="http://schemas.microsoft.com/office/drawing/2016/5/12/chartex" xmlns:cx7="http://schemas.microsoft.com/office/drawing/2016/5/13/chartex" xmlns:cx8="http://schemas.microsoft.com/office/drawing/2016/5/14/chartex" xmlns:mc="http://schemas.openxmlformats.org/markup-compatibility/2006" xmlns:aink="http://schemas.microsoft.com/office/drawing/2016/ink" xmlns:am3d="http://schemas.microsoft.com/office/drawing/2017/model3d" xmlns:o="urn:schemas-microsoft-com:office:office" xmlns:r="http://schemas.openxmlformats.org/officeDocument/2006/relationships" xmlns:m="http://schemas.openxmlformats.org/officeDocument/2006/math" xmlns:v="urn:schemas-microsoft-com:vml" xmlns:wp14="http://schemas.microsoft.com/office/word/2010/wordprocessingDrawing" xmlns:wp="http://schemas.openxmlformats.org/drawingml/2006/wordprocessingDrawing" xmlns:w10="urn:schemas-microsoft-com:office:word" xmlns:w="http://schemas.openxmlformats.org/wordprocessingml/2006/main" xmlns:w14="http://schemas.microsoft.com/office/word/2010/wordml" xmlns:w15="http://schemas.microsoft.com/office/word/2012/wordml" xmlns:w16cex="http://schemas.microsoft.com/office/word/2018/wordml/cex" xmlns:w16cid="http://schemas.microsoft.com/office/word/2016/wordml/cid" xmlns:w16="http://schemas.microsoft.com/office/word/2018/wordml" xmlns:w16sdtdh="http://schemas.microsoft.com/office/word/2020/wordml/sdtdatahash" xmlns:w16se="http://schemas.microsoft.com/office/word/2015/wordml/symex" xmlns:wpg="http://schemas.microsoft.com/office/word/2010/wordprocessingGroup" xmlns:wpi="http://schemas.microsoft.com/office/word/2010/wordprocessingInk" xmlns:wne="http://schemas.microsoft.com/office/word/2006/wordml" xmlns:wps="http://schemas.microsoft.com/office/word/2010/wordprocessingShape" mc:Ignorable="w14 w15 w16se w16cid w16 w16cex w16sdtdh wp14">
   <w:endnote w:type="separator" w:id="-1">
     <w:p>
       <w:r>
@@ -6158,7 +5846,7 @@
 </file>
 
 <file path=word/footer1.xml><?xml version="1.0" encoding="utf-8"?>
-<w:ftr xmlns:wpc="http://schemas.microsoft.com/office/word/2010/wordprocessingCanvas" xmlns:cx="http://schemas.microsoft.com/office/drawing/2014/chartex" xmlns:cx1="http://schemas.microsoft.com/office/drawing/2015/9/8/chartex" xmlns:cx2="http://schemas.microsoft.com/office/drawing/2015/10/21/chartex" xmlns:cx3="http://schemas.microsoft.com/office/drawing/2016/5/9/chartex" xmlns:cx4="http://schemas.microsoft.com/office/drawing/2016/5/10/chartex" xmlns:cx5="http://schemas.microsoft.com/office/drawing/2016/5/11/chartex" xmlns:cx6="http://schemas.microsoft.com/office/drawing/2016/5/12/chartex" xmlns:cx7="http://schemas.microsoft.com/office/drawing/2016/5/13/chartex" xmlns:cx8="http://schemas.microsoft.com/office/drawing/2016/5/14/chartex" xmlns:mc="http://schemas.openxmlformats.org/markup-compatibility/2006" xmlns:aink="http://schemas.microsoft.com/office/drawing/2016/ink" xmlns:am3d="http://schemas.microsoft.com/office/drawing/2017/model3d" xmlns:o="urn:schemas-microsoft-com:office:office" xmlns:oel="http://schemas.microsoft.com/office/2019/extlst" xmlns:r="http://schemas.openxmlformats.org/officeDocument/2006/relationships" xmlns:m="http://schemas.openxmlformats.org/officeDocument/2006/math" xmlns:v="urn:schemas-microsoft-com:vml" xmlns:wp14="http://schemas.microsoft.com/office/word/2010/wordprocessingDrawing" xmlns:wp="http://schemas.openxmlformats.org/drawingml/2006/wordprocessingDrawing" xmlns:w10="urn:schemas-microsoft-com:office:word" xmlns:w="http://schemas.openxmlformats.org/wordprocessingml/2006/main" xmlns:w14="http://schemas.microsoft.com/office/word/2010/wordml" xmlns:w15="http://schemas.microsoft.com/office/word/2012/wordml" xmlns:w16cex="http://schemas.microsoft.com/office/word/2018/wordml/cex" xmlns:w16cid="http://schemas.microsoft.com/office/word/2016/wordml/cid" xmlns:w16="http://schemas.microsoft.com/office/word/2018/wordml" xmlns:w16du="http://schemas.microsoft.com/office/word/2023/wordml/word16du" xmlns:w16sdtdh="http://schemas.microsoft.com/office/word/2020/wordml/sdtdatahash" xmlns:w16se="http://schemas.microsoft.com/office/word/2015/wordml/symex" xmlns:wpg="http://schemas.microsoft.com/office/word/2010/wordprocessingGroup" xmlns:wpi="http://schemas.microsoft.com/office/word/2010/wordprocessingInk" xmlns:wne="http://schemas.microsoft.com/office/word/2006/wordml" xmlns:wps="http://schemas.microsoft.com/office/word/2010/wordprocessingShape" mc:Ignorable="w14 w15 w16se w16cid w16 w16cex w16sdtdh w16du wp14">
+<w:ftr xmlns:wpc="http://schemas.microsoft.com/office/word/2010/wordprocessingCanvas" xmlns:cx="http://schemas.microsoft.com/office/drawing/2014/chartex" xmlns:cx1="http://schemas.microsoft.com/office/drawing/2015/9/8/chartex" xmlns:cx2="http://schemas.microsoft.com/office/drawing/2015/10/21/chartex" xmlns:cx3="http://schemas.microsoft.com/office/drawing/2016/5/9/chartex" xmlns:cx4="http://schemas.microsoft.com/office/drawing/2016/5/10/chartex" xmlns:cx5="http://schemas.microsoft.com/office/drawing/2016/5/11/chartex" xmlns:cx6="http://schemas.microsoft.com/office/drawing/2016/5/12/chartex" xmlns:cx7="http://schemas.microsoft.com/office/drawing/2016/5/13/chartex" xmlns:cx8="http://schemas.microsoft.com/office/drawing/2016/5/14/chartex" xmlns:mc="http://schemas.openxmlformats.org/markup-compatibility/2006" xmlns:aink="http://schemas.microsoft.com/office/drawing/2016/ink" xmlns:am3d="http://schemas.microsoft.com/office/drawing/2017/model3d" xmlns:o="urn:schemas-microsoft-com:office:office" xmlns:r="http://schemas.openxmlformats.org/officeDocument/2006/relationships" xmlns:m="http://schemas.openxmlformats.org/officeDocument/2006/math" xmlns:v="urn:schemas-microsoft-com:vml" xmlns:wp14="http://schemas.microsoft.com/office/word/2010/wordprocessingDrawing" xmlns:wp="http://schemas.openxmlformats.org/drawingml/2006/wordprocessingDrawing" xmlns:w10="urn:schemas-microsoft-com:office:word" xmlns:w="http://schemas.openxmlformats.org/wordprocessingml/2006/main" xmlns:w14="http://schemas.microsoft.com/office/word/2010/wordml" xmlns:w15="http://schemas.microsoft.com/office/word/2012/wordml" xmlns:w16cex="http://schemas.microsoft.com/office/word/2018/wordml/cex" xmlns:w16cid="http://schemas.microsoft.com/office/word/2016/wordml/cid" xmlns:w16="http://schemas.microsoft.com/office/word/2018/wordml" xmlns:w16sdtdh="http://schemas.microsoft.com/office/word/2020/wordml/sdtdatahash" xmlns:w16se="http://schemas.microsoft.com/office/word/2015/wordml/symex" xmlns:wpg="http://schemas.microsoft.com/office/word/2010/wordprocessingGroup" xmlns:wpi="http://schemas.microsoft.com/office/word/2010/wordprocessingInk" xmlns:wne="http://schemas.microsoft.com/office/word/2006/wordml" xmlns:wps="http://schemas.microsoft.com/office/word/2010/wordprocessingShape" mc:Ignorable="w14 w15 w16se w16cid w16 w16cex w16sdtdh wp14">
   <w:p>
     <w:pPr>
       <w:widowControl/>
@@ -6277,7 +5965,7 @@
 </file>
 
 <file path=word/footnotes.xml><?xml version="1.0" encoding="utf-8"?>
-<w:footnotes xmlns:wpc="http://schemas.microsoft.com/office/word/2010/wordprocessingCanvas" xmlns:cx="http://schemas.microsoft.com/office/drawing/2014/chartex" xmlns:cx1="http://schemas.microsoft.com/office/drawing/2015/9/8/chartex" xmlns:cx2="http://schemas.microsoft.com/office/drawing/2015/10/21/chartex" xmlns:cx3="http://schemas.microsoft.com/office/drawing/2016/5/9/chartex" xmlns:cx4="http://schemas.microsoft.com/office/drawing/2016/5/10/chartex" xmlns:cx5="http://schemas.microsoft.com/office/drawing/2016/5/11/chartex" xmlns:cx6="http://schemas.microsoft.com/office/drawing/2016/5/12/chartex" xmlns:cx7="http://schemas.microsoft.com/office/drawing/2016/5/13/chartex" xmlns:cx8="http://schemas.microsoft.com/office/drawing/2016/5/14/chartex" xmlns:mc="http://schemas.openxmlformats.org/markup-compatibility/2006" xmlns:aink="http://schemas.microsoft.com/office/drawing/2016/ink" xmlns:am3d="http://schemas.microsoft.com/office/drawing/2017/model3d" xmlns:o="urn:schemas-microsoft-com:office:office" xmlns:oel="http://schemas.microsoft.com/office/2019/extlst" xmlns:r="http://schemas.openxmlformats.org/officeDocument/2006/relationships" xmlns:m="http://schemas.openxmlformats.org/officeDocument/2006/math" xmlns:v="urn:schemas-microsoft-com:vml" xmlns:wp14="http://schemas.microsoft.com/office/word/2010/wordprocessingDrawing" xmlns:wp="http://schemas.openxmlformats.org/drawingml/2006/wordprocessingDrawing" xmlns:w10="urn:schemas-microsoft-com:office:word" xmlns:w="http://schemas.openxmlformats.org/wordprocessingml/2006/main" xmlns:w14="http://schemas.microsoft.com/office/word/2010/wordml" xmlns:w15="http://schemas.microsoft.com/office/word/2012/wordml" xmlns:w16cex="http://schemas.microsoft.com/office/word/2018/wordml/cex" xmlns:w16cid="http://schemas.microsoft.com/office/word/2016/wordml/cid" xmlns:w16="http://schemas.microsoft.com/office/word/2018/wordml" xmlns:w16du="http://schemas.microsoft.com/office/word/2023/wordml/word16du" xmlns:w16sdtdh="http://schemas.microsoft.com/office/word/2020/wordml/sdtdatahash" xmlns:w16se="http://schemas.microsoft.com/office/word/2015/wordml/symex" xmlns:wpg="http://schemas.microsoft.com/office/word/2010/wordprocessingGroup" xmlns:wpi="http://schemas.microsoft.com/office/word/2010/wordprocessingInk" xmlns:wne="http://schemas.microsoft.com/office/word/2006/wordml" xmlns:wps="http://schemas.microsoft.com/office/word/2010/wordprocessingShape" mc:Ignorable="w14 w15 w16se w16cid w16 w16cex w16sdtdh w16du wp14">
+<w:footnotes xmlns:wpc="http://schemas.microsoft.com/office/word/2010/wordprocessingCanvas" xmlns:cx="http://schemas.microsoft.com/office/drawing/2014/chartex" xmlns:cx1="http://schemas.microsoft.com/office/drawing/2015/9/8/chartex" xmlns:cx2="http://schemas.microsoft.com/office/drawing/2015/10/21/chartex" xmlns:cx3="http://schemas.microsoft.com/office/drawing/2016/5/9/chartex" xmlns:cx4="http://schemas.microsoft.com/office/drawing/2016/5/10/chartex" xmlns:cx5="http://schemas.microsoft.com/office/drawing/2016/5/11/chartex" xmlns:cx6="http://schemas.microsoft.com/office/drawing/2016/5/12/chartex" xmlns:cx7="http://schemas.microsoft.com/office/drawing/2016/5/13/chartex" xmlns:cx8="http://schemas.microsoft.com/office/drawing/2016/5/14/chartex" xmlns:mc="http://schemas.openxmlformats.org/markup-compatibility/2006" xmlns:aink="http://schemas.microsoft.com/office/drawing/2016/ink" xmlns:am3d="http://schemas.microsoft.com/office/drawing/2017/model3d" xmlns:o="urn:schemas-microsoft-com:office:office" xmlns:r="http://schemas.openxmlformats.org/officeDocument/2006/relationships" xmlns:m="http://schemas.openxmlformats.org/officeDocument/2006/math" xmlns:v="urn:schemas-microsoft-com:vml" xmlns:wp14="http://schemas.microsoft.com/office/word/2010/wordprocessingDrawing" xmlns:wp="http://schemas.openxmlformats.org/drawingml/2006/wordprocessingDrawing" xmlns:w10="urn:schemas-microsoft-com:office:word" xmlns:w="http://schemas.openxmlformats.org/wordprocessingml/2006/main" xmlns:w14="http://schemas.microsoft.com/office/word/2010/wordml" xmlns:w15="http://schemas.microsoft.com/office/word/2012/wordml" xmlns:w16cex="http://schemas.microsoft.com/office/word/2018/wordml/cex" xmlns:w16cid="http://schemas.microsoft.com/office/word/2016/wordml/cid" xmlns:w16="http://schemas.microsoft.com/office/word/2018/wordml" xmlns:w16sdtdh="http://schemas.microsoft.com/office/word/2020/wordml/sdtdatahash" xmlns:w16se="http://schemas.microsoft.com/office/word/2015/wordml/symex" xmlns:wpg="http://schemas.microsoft.com/office/word/2010/wordprocessingGroup" xmlns:wpi="http://schemas.microsoft.com/office/word/2010/wordprocessingInk" xmlns:wne="http://schemas.microsoft.com/office/word/2006/wordml" xmlns:wps="http://schemas.microsoft.com/office/word/2010/wordprocessingShape" mc:Ignorable="w14 w15 w16se w16cid w16 w16cex w16sdtdh wp14">
   <w:footnote w:type="separator" w:id="-1">
     <w:p>
       <w:r>
@@ -6296,7 +5984,7 @@
 </file>
 
 <file path=word/header1.xml><?xml version="1.0" encoding="utf-8"?>
-<w:hdr xmlns:wpc="http://schemas.microsoft.com/office/word/2010/wordprocessingCanvas" xmlns:cx="http://schemas.microsoft.com/office/drawing/2014/chartex" xmlns:cx1="http://schemas.microsoft.com/office/drawing/2015/9/8/chartex" xmlns:cx2="http://schemas.microsoft.com/office/drawing/2015/10/21/chartex" xmlns:cx3="http://schemas.microsoft.com/office/drawing/2016/5/9/chartex" xmlns:cx4="http://schemas.microsoft.com/office/drawing/2016/5/10/chartex" xmlns:cx5="http://schemas.microsoft.com/office/drawing/2016/5/11/chartex" xmlns:cx6="http://schemas.microsoft.com/office/drawing/2016/5/12/chartex" xmlns:cx7="http://schemas.microsoft.com/office/drawing/2016/5/13/chartex" xmlns:cx8="http://schemas.microsoft.com/office/drawing/2016/5/14/chartex" xmlns:mc="http://schemas.openxmlformats.org/markup-compatibility/2006" xmlns:aink="http://schemas.microsoft.com/office/drawing/2016/ink" xmlns:am3d="http://schemas.microsoft.com/office/drawing/2017/model3d" xmlns:o="urn:schemas-microsoft-com:office:office" xmlns:oel="http://schemas.microsoft.com/office/2019/extlst" xmlns:r="http://schemas.openxmlformats.org/officeDocument/2006/relationships" xmlns:m="http://schemas.openxmlformats.org/officeDocument/2006/math" xmlns:v="urn:schemas-microsoft-com:vml" xmlns:wp14="http://schemas.microsoft.com/office/word/2010/wordprocessingDrawing" xmlns:wp="http://schemas.openxmlformats.org/drawingml/2006/wordprocessingDrawing" xmlns:w10="urn:schemas-microsoft-com:office:word" xmlns:w="http://schemas.openxmlformats.org/wordprocessingml/2006/main" xmlns:w14="http://schemas.microsoft.com/office/word/2010/wordml" xmlns:w15="http://schemas.microsoft.com/office/word/2012/wordml" xmlns:w16cex="http://schemas.microsoft.com/office/word/2018/wordml/cex" xmlns:w16cid="http://schemas.microsoft.com/office/word/2016/wordml/cid" xmlns:w16="http://schemas.microsoft.com/office/word/2018/wordml" xmlns:w16du="http://schemas.microsoft.com/office/word/2023/wordml/word16du" xmlns:w16sdtdh="http://schemas.microsoft.com/office/word/2020/wordml/sdtdatahash" xmlns:w16se="http://schemas.microsoft.com/office/word/2015/wordml/symex" xmlns:wpg="http://schemas.microsoft.com/office/word/2010/wordprocessingGroup" xmlns:wpi="http://schemas.microsoft.com/office/word/2010/wordprocessingInk" xmlns:wne="http://schemas.microsoft.com/office/word/2006/wordml" xmlns:wps="http://schemas.microsoft.com/office/word/2010/wordprocessingShape" mc:Ignorable="w14 w15 w16se w16cid w16 w16cex w16sdtdh w16du wp14">
+<w:hdr xmlns:wpc="http://schemas.microsoft.com/office/word/2010/wordprocessingCanvas" xmlns:cx="http://schemas.microsoft.com/office/drawing/2014/chartex" xmlns:cx1="http://schemas.microsoft.com/office/drawing/2015/9/8/chartex" xmlns:cx2="http://schemas.microsoft.com/office/drawing/2015/10/21/chartex" xmlns:cx3="http://schemas.microsoft.com/office/drawing/2016/5/9/chartex" xmlns:cx4="http://schemas.microsoft.com/office/drawing/2016/5/10/chartex" xmlns:cx5="http://schemas.microsoft.com/office/drawing/2016/5/11/chartex" xmlns:cx6="http://schemas.microsoft.com/office/drawing/2016/5/12/chartex" xmlns:cx7="http://schemas.microsoft.com/office/drawing/2016/5/13/chartex" xmlns:cx8="http://schemas.microsoft.com/office/drawing/2016/5/14/chartex" xmlns:mc="http://schemas.openxmlformats.org/markup-compatibility/2006" xmlns:aink="http://schemas.microsoft.com/office/drawing/2016/ink" xmlns:am3d="http://schemas.microsoft.com/office/drawing/2017/model3d" xmlns:o="urn:schemas-microsoft-com:office:office" xmlns:r="http://schemas.openxmlformats.org/officeDocument/2006/relationships" xmlns:m="http://schemas.openxmlformats.org/officeDocument/2006/math" xmlns:v="urn:schemas-microsoft-com:vml" xmlns:wp14="http://schemas.microsoft.com/office/word/2010/wordprocessingDrawing" xmlns:wp="http://schemas.openxmlformats.org/drawingml/2006/wordprocessingDrawing" xmlns:w10="urn:schemas-microsoft-com:office:word" xmlns:w="http://schemas.openxmlformats.org/wordprocessingml/2006/main" xmlns:w14="http://schemas.microsoft.com/office/word/2010/wordml" xmlns:w15="http://schemas.microsoft.com/office/word/2012/wordml" xmlns:w16cex="http://schemas.microsoft.com/office/word/2018/wordml/cex" xmlns:w16cid="http://schemas.microsoft.com/office/word/2016/wordml/cid" xmlns:w16="http://schemas.microsoft.com/office/word/2018/wordml" xmlns:w16sdtdh="http://schemas.microsoft.com/office/word/2020/wordml/sdtdatahash" xmlns:w16se="http://schemas.microsoft.com/office/word/2015/wordml/symex" xmlns:wpg="http://schemas.microsoft.com/office/word/2010/wordprocessingGroup" xmlns:wpi="http://schemas.microsoft.com/office/word/2010/wordprocessingInk" xmlns:wne="http://schemas.microsoft.com/office/word/2006/wordml" xmlns:wps="http://schemas.microsoft.com/office/word/2010/wordprocessingShape" mc:Ignorable="w14 w15 w16se w16cid w16 w16cex w16sdtdh wp14">
   <w:p>
     <w:pPr>
       <w:widowControl/>
@@ -6324,7 +6012,7 @@
 </file>
 
 <file path=word/numbering.xml><?xml version="1.0" encoding="utf-8"?>
-<w:numbering xmlns:wpc="http://schemas.microsoft.com/office/word/2010/wordprocessingCanvas" xmlns:cx="http://schemas.microsoft.com/office/drawing/2014/chartex" xmlns:cx1="http://schemas.microsoft.com/office/drawing/2015/9/8/chartex" xmlns:cx2="http://schemas.microsoft.com/office/drawing/2015/10/21/chartex" xmlns:cx3="http://schemas.microsoft.com/office/drawing/2016/5/9/chartex" xmlns:cx4="http://schemas.microsoft.com/office/drawing/2016/5/10/chartex" xmlns:cx5="http://schemas.microsoft.com/office/drawing/2016/5/11/chartex" xmlns:cx6="http://schemas.microsoft.com/office/drawing/2016/5/12/chartex" xmlns:cx7="http://schemas.microsoft.com/office/drawing/2016/5/13/chartex" xmlns:cx8="http://schemas.microsoft.com/office/drawing/2016/5/14/chartex" xmlns:mc="http://schemas.openxmlformats.org/markup-compatibility/2006" xmlns:aink="http://schemas.microsoft.com/office/drawing/2016/ink" xmlns:am3d="http://schemas.microsoft.com/office/drawing/2017/model3d" xmlns:o="urn:schemas-microsoft-com:office:office" xmlns:oel="http://schemas.microsoft.com/office/2019/extlst" xmlns:r="http://schemas.openxmlformats.org/officeDocument/2006/relationships" xmlns:m="http://schemas.openxmlformats.org/officeDocument/2006/math" xmlns:v="urn:schemas-microsoft-com:vml" xmlns:wp14="http://schemas.microsoft.com/office/word/2010/wordprocessingDrawing" xmlns:wp="http://schemas.openxmlformats.org/drawingml/2006/wordprocessingDrawing" xmlns:w10="urn:schemas-microsoft-com:office:word" xmlns:w="http://schemas.openxmlformats.org/wordprocessingml/2006/main" xmlns:w14="http://schemas.microsoft.com/office/word/2010/wordml" xmlns:w15="http://schemas.microsoft.com/office/word/2012/wordml" xmlns:w16cex="http://schemas.microsoft.com/office/word/2018/wordml/cex" xmlns:w16cid="http://schemas.microsoft.com/office/word/2016/wordml/cid" xmlns:w16="http://schemas.microsoft.com/office/word/2018/wordml" xmlns:w16du="http://schemas.microsoft.com/office/word/2023/wordml/word16du" xmlns:w16sdtdh="http://schemas.microsoft.com/office/word/2020/wordml/sdtdatahash" xmlns:w16se="http://schemas.microsoft.com/office/word/2015/wordml/symex" xmlns:wpg="http://schemas.microsoft.com/office/word/2010/wordprocessingGroup" xmlns:wpi="http://schemas.microsoft.com/office/word/2010/wordprocessingInk" xmlns:wne="http://schemas.microsoft.com/office/word/2006/wordml" xmlns:wps="http://schemas.microsoft.com/office/word/2010/wordprocessingShape" mc:Ignorable="w14 w15 w16se w16cid w16 w16cex w16sdtdh w16du wp14">
+<w:numbering xmlns:wpc="http://schemas.microsoft.com/office/word/2010/wordprocessingCanvas" xmlns:cx="http://schemas.microsoft.com/office/drawing/2014/chartex" xmlns:cx1="http://schemas.microsoft.com/office/drawing/2015/9/8/chartex" xmlns:cx2="http://schemas.microsoft.com/office/drawing/2015/10/21/chartex" xmlns:cx3="http://schemas.microsoft.com/office/drawing/2016/5/9/chartex" xmlns:cx4="http://schemas.microsoft.com/office/drawing/2016/5/10/chartex" xmlns:cx5="http://schemas.microsoft.com/office/drawing/2016/5/11/chartex" xmlns:cx6="http://schemas.microsoft.com/office/drawing/2016/5/12/chartex" xmlns:cx7="http://schemas.microsoft.com/office/drawing/2016/5/13/chartex" xmlns:cx8="http://schemas.microsoft.com/office/drawing/2016/5/14/chartex" xmlns:mc="http://schemas.openxmlformats.org/markup-compatibility/2006" xmlns:aink="http://schemas.microsoft.com/office/drawing/2016/ink" xmlns:am3d="http://schemas.microsoft.com/office/drawing/2017/model3d" xmlns:o="urn:schemas-microsoft-com:office:office" xmlns:r="http://schemas.openxmlformats.org/officeDocument/2006/relationships" xmlns:m="http://schemas.openxmlformats.org/officeDocument/2006/math" xmlns:v="urn:schemas-microsoft-com:vml" xmlns:wp14="http://schemas.microsoft.com/office/word/2010/wordprocessingDrawing" xmlns:wp="http://schemas.openxmlformats.org/drawingml/2006/wordprocessingDrawing" xmlns:w10="urn:schemas-microsoft-com:office:word" xmlns:w="http://schemas.openxmlformats.org/wordprocessingml/2006/main" xmlns:w14="http://schemas.microsoft.com/office/word/2010/wordml" xmlns:w15="http://schemas.microsoft.com/office/word/2012/wordml" xmlns:w16cex="http://schemas.microsoft.com/office/word/2018/wordml/cex" xmlns:w16cid="http://schemas.microsoft.com/office/word/2016/wordml/cid" xmlns:w16="http://schemas.microsoft.com/office/word/2018/wordml" xmlns:w16sdtdh="http://schemas.microsoft.com/office/word/2020/wordml/sdtdatahash" xmlns:w16se="http://schemas.microsoft.com/office/word/2015/wordml/symex" xmlns:wpg="http://schemas.microsoft.com/office/word/2010/wordprocessingGroup" xmlns:wpi="http://schemas.microsoft.com/office/word/2010/wordprocessingInk" xmlns:wne="http://schemas.microsoft.com/office/word/2006/wordml" xmlns:wps="http://schemas.microsoft.com/office/word/2010/wordprocessingShape" mc:Ignorable="w14 w15 w16se w16cid w16 w16cex w16sdtdh wp14">
   <w:abstractNum w:abstractNumId="0" w15:restartNumberingAfterBreak="0">
     <w:nsid w:val="11191C42"/>
     <w:multiLevelType w:val="multilevel"/>
@@ -8122,50 +7810,50 @@
       </w:rPr>
     </w:lvl>
   </w:abstractNum>
-  <w:num w:numId="1" w16cid:durableId="1834757644">
+  <w:num w:numId="1">
     <w:abstractNumId w:val="7"/>
   </w:num>
-  <w:num w:numId="2" w16cid:durableId="796148886">
+  <w:num w:numId="2">
     <w:abstractNumId w:val="5"/>
   </w:num>
-  <w:num w:numId="3" w16cid:durableId="333461551">
+  <w:num w:numId="3">
     <w:abstractNumId w:val="2"/>
   </w:num>
-  <w:num w:numId="4" w16cid:durableId="1913394409">
+  <w:num w:numId="4">
     <w:abstractNumId w:val="1"/>
   </w:num>
-  <w:num w:numId="5" w16cid:durableId="786699749">
+  <w:num w:numId="5">
     <w:abstractNumId w:val="9"/>
   </w:num>
-  <w:num w:numId="6" w16cid:durableId="1905602236">
+  <w:num w:numId="6">
     <w:abstractNumId w:val="4"/>
   </w:num>
-  <w:num w:numId="7" w16cid:durableId="154499131">
+  <w:num w:numId="7">
     <w:abstractNumId w:val="3"/>
   </w:num>
-  <w:num w:numId="8" w16cid:durableId="1792358793">
+  <w:num w:numId="8">
     <w:abstractNumId w:val="6"/>
   </w:num>
-  <w:num w:numId="9" w16cid:durableId="1674988541">
+  <w:num w:numId="9">
     <w:abstractNumId w:val="11"/>
   </w:num>
-  <w:num w:numId="10" w16cid:durableId="1617905992">
+  <w:num w:numId="10">
     <w:abstractNumId w:val="10"/>
   </w:num>
-  <w:num w:numId="11" w16cid:durableId="1644849457">
+  <w:num w:numId="11">
     <w:abstractNumId w:val="0"/>
   </w:num>
-  <w:num w:numId="12" w16cid:durableId="2005081384">
+  <w:num w:numId="12">
     <w:abstractNumId w:val="8"/>
   </w:num>
-  <w:num w:numId="13" w16cid:durableId="268781505">
+  <w:num w:numId="13">
     <w:abstractNumId w:val="12"/>
   </w:num>
 </w:numbering>
 </file>
 
 <file path=word/styles.xml><?xml version="1.0" encoding="utf-8"?>
-<w:styles xmlns:mc="http://schemas.openxmlformats.org/markup-compatibility/2006" xmlns:r="http://schemas.openxmlformats.org/officeDocument/2006/relationships" xmlns:w="http://schemas.openxmlformats.org/wordprocessingml/2006/main" xmlns:w14="http://schemas.microsoft.com/office/word/2010/wordml" xmlns:w15="http://schemas.microsoft.com/office/word/2012/wordml" xmlns:w16cex="http://schemas.microsoft.com/office/word/2018/wordml/cex" xmlns:w16cid="http://schemas.microsoft.com/office/word/2016/wordml/cid" xmlns:w16="http://schemas.microsoft.com/office/word/2018/wordml" xmlns:w16du="http://schemas.microsoft.com/office/word/2023/wordml/word16du" xmlns:w16sdtdh="http://schemas.microsoft.com/office/word/2020/wordml/sdtdatahash" xmlns:w16se="http://schemas.microsoft.com/office/word/2015/wordml/symex" mc:Ignorable="w14 w15 w16se w16cid w16 w16cex w16sdtdh w16du">
+<w:styles xmlns:mc="http://schemas.openxmlformats.org/markup-compatibility/2006" xmlns:r="http://schemas.openxmlformats.org/officeDocument/2006/relationships" xmlns:w="http://schemas.openxmlformats.org/wordprocessingml/2006/main" xmlns:w14="http://schemas.microsoft.com/office/word/2010/wordml" xmlns:w15="http://schemas.microsoft.com/office/word/2012/wordml" xmlns:w16cex="http://schemas.microsoft.com/office/word/2018/wordml/cex" xmlns:w16cid="http://schemas.microsoft.com/office/word/2016/wordml/cid" xmlns:w16="http://schemas.microsoft.com/office/word/2018/wordml" xmlns:w16sdtdh="http://schemas.microsoft.com/office/word/2020/wordml/sdtdatahash" xmlns:w16se="http://schemas.microsoft.com/office/word/2015/wordml/symex" mc:Ignorable="w14 w15 w16se w16cid w16 w16cex w16sdtdh">
   <w:docDefaults>
     <w:rPrDefault>
       <w:rPr>

</xml_diff>